<commit_message>
updated court officer doc
</commit_message>
<xml_diff>
--- a/docker/docmosis/templates/CV-UNS-DEC-ENG-01299.docx
+++ b/docker/docmosis/templates/CV-UNS-DEC-ENG-01299.docx
@@ -131,7 +131,14 @@
               <w:rPr>
                 <w:rFonts w:ascii="GDS Transport Website Light" w:hAnsi="GDS Transport Website Light"/>
               </w:rPr>
-              <w:t>&lt;&lt;</w:t>
+              <w:t>&lt;</w:t>
+            </w:r>
+            <w:proofErr w:type="gramStart"/>
+            <w:r>
+              <w:rPr>
+                <w:rFonts w:ascii="GDS Transport Website Light" w:hAnsi="GDS Transport Website Light"/>
+              </w:rPr>
+              <w:t>&lt;</w:t>
             </w:r>
             <w:r>
               <w:rPr>
@@ -140,6 +147,7 @@
               <w:t>{</w:t>
             </w:r>
             <w:proofErr w:type="spellStart"/>
+            <w:proofErr w:type="gramEnd"/>
             <w:r>
               <w:rPr>
                 <w:rFonts w:ascii="GDS Transport Website Light" w:hAnsi="GDS Transport Website Light"/>
@@ -677,6 +685,7 @@
               </w:rPr>
               <w:t>2</w:t>
             </w:r>
+            <w:proofErr w:type="gramStart"/>
             <w:r>
               <w:rPr>
                 <w:rFonts w:ascii="GDS Transport Website Light" w:hAnsi="GDS Transport Website Light"/>
@@ -687,7 +696,14 @@
               <w:rPr>
                 <w:rFonts w:ascii="GDS Transport Website Light" w:hAnsi="GDS Transport Website Light"/>
               </w:rPr>
-              <w:t>!=null}</w:t>
+              <w:t>!=</w:t>
+            </w:r>
+            <w:proofErr w:type="gramEnd"/>
+            <w:r>
+              <w:rPr>
+                <w:rFonts w:ascii="GDS Transport Website Light" w:hAnsi="GDS Transport Website Light"/>
+              </w:rPr>
+              <w:t>null}</w:t>
             </w:r>
             <w:r>
               <w:rPr>
@@ -1019,7 +1035,21 @@
               <w:rPr>
                 <w:rFonts w:ascii="GDS Transport Website Light" w:hAnsi="GDS Transport Website Light"/>
               </w:rPr>
-              <w:t>defendant2Name!=null}</w:t>
+              <w:t>defendant2</w:t>
+            </w:r>
+            <w:proofErr w:type="gramStart"/>
+            <w:r>
+              <w:rPr>
+                <w:rFonts w:ascii="GDS Transport Website Light" w:hAnsi="GDS Transport Website Light"/>
+              </w:rPr>
+              <w:t>Name!=</w:t>
+            </w:r>
+            <w:proofErr w:type="gramEnd"/>
+            <w:r>
+              <w:rPr>
+                <w:rFonts w:ascii="GDS Transport Website Light" w:hAnsi="GDS Transport Website Light"/>
+              </w:rPr>
+              <w:t>null}</w:t>
             </w:r>
             <w:r>
               <w:rPr>
@@ -1222,9 +1252,17 @@
         <w:rPr>
           <w:rFonts w:ascii="GDS Transport Website Light" w:hAnsi="GDS Transport Website Light"/>
         </w:rPr>
-        <w:t>&lt;&lt;{</w:t>
+        <w:t>&lt;</w:t>
+      </w:r>
+      <w:proofErr w:type="gramStart"/>
+      <w:r>
+        <w:rPr>
+          <w:rFonts w:ascii="GDS Transport Website Light" w:hAnsi="GDS Transport Website Light"/>
+        </w:rPr>
+        <w:t>&lt;{</w:t>
       </w:r>
       <w:proofErr w:type="spellStart"/>
+      <w:proofErr w:type="gramEnd"/>
       <w:r>
         <w:rPr>
           <w:rFonts w:ascii="GDS Transport Website Light" w:hAnsi="GDS Transport Website Light"/>
@@ -1310,8 +1348,23 @@
         <w:rPr>
           <w:rFonts w:ascii="GDS Transport Website Light" w:hAnsi="GDS Transport Website Light"/>
         </w:rPr>
-        <w:t>It is ordered that:-</w:t>
+        <w:t xml:space="preserve">It is ordered </w:t>
       </w:r>
+      <w:proofErr w:type="gramStart"/>
+      <w:r>
+        <w:rPr>
+          <w:rFonts w:ascii="GDS Transport Website Light" w:hAnsi="GDS Transport Website Light"/>
+        </w:rPr>
+        <w:t>that:-</w:t>
+      </w:r>
+      <w:proofErr w:type="gramEnd"/>
+    </w:p>
+    <w:p>
+      <w:pPr>
+        <w:rPr>
+          <w:rFonts w:ascii="GDS Transport Website Light" w:hAnsi="GDS Transport Website Light"/>
+        </w:rPr>
+      </w:pPr>
     </w:p>
     <w:p>
       <w:r>

</xml_diff>

<commit_message>
added new template and updated existing court officer order template
</commit_message>
<xml_diff>
--- a/docker/docmosis/templates/CV-UNS-DEC-ENG-01299.docx
+++ b/docker/docmosis/templates/CV-UNS-DEC-ENG-01299.docx
@@ -1,6 +1,6 @@
 
 <file path=word/document.xml><?xml version="1.0" encoding="utf-8"?>
-<w:document xmlns:wpc="http://schemas.microsoft.com/office/word/2010/wordprocessingCanvas" xmlns:cx="http://schemas.microsoft.com/office/drawing/2014/chartex" xmlns:cx1="http://schemas.microsoft.com/office/drawing/2015/9/8/chartex" xmlns:cx2="http://schemas.microsoft.com/office/drawing/2015/10/21/chartex" xmlns:cx3="http://schemas.microsoft.com/office/drawing/2016/5/9/chartex" xmlns:cx4="http://schemas.microsoft.com/office/drawing/2016/5/10/chartex" xmlns:cx5="http://schemas.microsoft.com/office/drawing/2016/5/11/chartex" xmlns:cx6="http://schemas.microsoft.com/office/drawing/2016/5/12/chartex" xmlns:cx7="http://schemas.microsoft.com/office/drawing/2016/5/13/chartex" xmlns:cx8="http://schemas.microsoft.com/office/drawing/2016/5/14/chartex" xmlns:mc="http://schemas.openxmlformats.org/markup-compatibility/2006" xmlns:aink="http://schemas.microsoft.com/office/drawing/2016/ink" xmlns:am3d="http://schemas.microsoft.com/office/drawing/2017/model3d" xmlns:o="urn:schemas-microsoft-com:office:office" xmlns:oel="http://schemas.microsoft.com/office/2019/extlst" xmlns:r="http://schemas.openxmlformats.org/officeDocument/2006/relationships" xmlns:m="http://schemas.openxmlformats.org/officeDocument/2006/math" xmlns:v="urn:schemas-microsoft-com:vml" xmlns:wp14="http://schemas.microsoft.com/office/word/2010/wordprocessingDrawing" xmlns:wp="http://schemas.openxmlformats.org/drawingml/2006/wordprocessingDrawing" xmlns:w10="urn:schemas-microsoft-com:office:word" xmlns:w="http://schemas.openxmlformats.org/wordprocessingml/2006/main" xmlns:w14="http://schemas.microsoft.com/office/word/2010/wordml" xmlns:w15="http://schemas.microsoft.com/office/word/2012/wordml" xmlns:w16cex="http://schemas.microsoft.com/office/word/2018/wordml/cex" xmlns:w16cid="http://schemas.microsoft.com/office/word/2016/wordml/cid" xmlns:w16="http://schemas.microsoft.com/office/word/2018/wordml" xmlns:w16sdtdh="http://schemas.microsoft.com/office/word/2020/wordml/sdtdatahash" xmlns:w16se="http://schemas.microsoft.com/office/word/2015/wordml/symex" xmlns:wpg="http://schemas.microsoft.com/office/word/2010/wordprocessingGroup" xmlns:wpi="http://schemas.microsoft.com/office/word/2010/wordprocessingInk" xmlns:wne="http://schemas.microsoft.com/office/word/2006/wordml" xmlns:wps="http://schemas.microsoft.com/office/word/2010/wordprocessingShape" mc:Ignorable="w14 w15 w16se w16cid w16 w16cex w16sdtdh wp14">
+<w:document xmlns:wpc="http://schemas.microsoft.com/office/word/2010/wordprocessingCanvas" xmlns:cx="http://schemas.microsoft.com/office/drawing/2014/chartex" xmlns:cx1="http://schemas.microsoft.com/office/drawing/2015/9/8/chartex" xmlns:cx2="http://schemas.microsoft.com/office/drawing/2015/10/21/chartex" xmlns:cx3="http://schemas.microsoft.com/office/drawing/2016/5/9/chartex" xmlns:cx4="http://schemas.microsoft.com/office/drawing/2016/5/10/chartex" xmlns:cx5="http://schemas.microsoft.com/office/drawing/2016/5/11/chartex" xmlns:cx6="http://schemas.microsoft.com/office/drawing/2016/5/12/chartex" xmlns:cx7="http://schemas.microsoft.com/office/drawing/2016/5/13/chartex" xmlns:cx8="http://schemas.microsoft.com/office/drawing/2016/5/14/chartex" xmlns:mc="http://schemas.openxmlformats.org/markup-compatibility/2006" xmlns:aink="http://schemas.microsoft.com/office/drawing/2016/ink" xmlns:am3d="http://schemas.microsoft.com/office/drawing/2017/model3d" xmlns:o="urn:schemas-microsoft-com:office:office" xmlns:oel="http://schemas.microsoft.com/office/2019/extlst" xmlns:r="http://schemas.openxmlformats.org/officeDocument/2006/relationships" xmlns:m="http://schemas.openxmlformats.org/officeDocument/2006/math" xmlns:v="urn:schemas-microsoft-com:vml" xmlns:wp14="http://schemas.microsoft.com/office/word/2010/wordprocessingDrawing" xmlns:wp="http://schemas.openxmlformats.org/drawingml/2006/wordprocessingDrawing" xmlns:w10="urn:schemas-microsoft-com:office:word" xmlns:w="http://schemas.openxmlformats.org/wordprocessingml/2006/main" xmlns:w14="http://schemas.microsoft.com/office/word/2010/wordml" xmlns:w15="http://schemas.microsoft.com/office/word/2012/wordml" xmlns:w16cex="http://schemas.microsoft.com/office/word/2018/wordml/cex" xmlns:w16cid="http://schemas.microsoft.com/office/word/2016/wordml/cid" xmlns:w16="http://schemas.microsoft.com/office/word/2018/wordml" xmlns:w16du="http://schemas.microsoft.com/office/word/2023/wordml/word16du" xmlns:w16sdtdh="http://schemas.microsoft.com/office/word/2020/wordml/sdtdatahash" xmlns:w16sdtfl="http://schemas.microsoft.com/office/word/2024/wordml/sdtformatlock" xmlns:w16se="http://schemas.microsoft.com/office/word/2015/wordml/symex" xmlns:wpg="http://schemas.microsoft.com/office/word/2010/wordprocessingGroup" xmlns:wpi="http://schemas.microsoft.com/office/word/2010/wordprocessingInk" xmlns:wne="http://schemas.microsoft.com/office/word/2006/wordml" xmlns:wps="http://schemas.microsoft.com/office/word/2010/wordprocessingShape" mc:Ignorable="w14 w15 w16se w16cid w16 w16cex w16sdtdh w16sdtfl w16du wp14">
   <w:body>
     <w:tbl>
       <w:tblPr>
@@ -131,14 +131,7 @@
               <w:rPr>
                 <w:rFonts w:ascii="GDS Transport Website Light" w:hAnsi="GDS Transport Website Light"/>
               </w:rPr>
-              <w:t>&lt;</w:t>
-            </w:r>
-            <w:proofErr w:type="gramStart"/>
-            <w:r>
-              <w:rPr>
-                <w:rFonts w:ascii="GDS Transport Website Light" w:hAnsi="GDS Transport Website Light"/>
-              </w:rPr>
-              <w:t>&lt;</w:t>
+              <w:t>&lt;&lt;</w:t>
             </w:r>
             <w:r>
               <w:rPr>
@@ -146,48 +139,11 @@
               </w:rPr>
               <w:t>{</w:t>
             </w:r>
-            <w:proofErr w:type="spellStart"/>
-            <w:proofErr w:type="gramEnd"/>
-            <w:r>
-              <w:rPr>
-                <w:rFonts w:ascii="GDS Transport Website Light" w:hAnsi="GDS Transport Website Light"/>
-              </w:rPr>
-              <w:t>dateFormat</w:t>
-            </w:r>
-            <w:proofErr w:type="spellEnd"/>
-            <w:r>
-              <w:rPr>
-                <w:rFonts w:ascii="GDS Transport Website Light" w:hAnsi="GDS Transport Website Light"/>
-              </w:rPr>
-              <w:t>($</w:t>
-            </w:r>
-            <w:proofErr w:type="spellStart"/>
-            <w:r>
-              <w:rPr>
-                <w:rFonts w:ascii="GDS Transport Website Light" w:hAnsi="GDS Transport Website Light"/>
-              </w:rPr>
-              <w:t>nowUTC</w:t>
-            </w:r>
-            <w:proofErr w:type="spellEnd"/>
-            <w:r>
-              <w:rPr>
-                <w:rFonts w:ascii="GDS Transport Website Light" w:hAnsi="GDS Transport Website Light"/>
-              </w:rPr>
-              <w:t xml:space="preserve"> ,‘d MMMM </w:t>
-            </w:r>
-            <w:proofErr w:type="spellStart"/>
-            <w:r>
-              <w:rPr>
-                <w:rFonts w:ascii="GDS Transport Website Light" w:hAnsi="GDS Transport Website Light"/>
-              </w:rPr>
-              <w:t>yyyy</w:t>
-            </w:r>
-            <w:proofErr w:type="spellEnd"/>
-            <w:r>
-              <w:rPr>
-                <w:rFonts w:ascii="GDS Transport Website Light" w:hAnsi="GDS Transport Website Light"/>
-              </w:rPr>
-              <w:t>’)} &gt;&gt;</w:t>
+            <w:r>
+              <w:rPr>
+                <w:rFonts w:ascii="GDS Transport Website Light" w:hAnsi="GDS Transport Website Light"/>
+              </w:rPr>
+              <w:t>dateFormat($nowUTC ,‘d MMMM yyyy’)} &gt;&gt;</w:t>
             </w:r>
           </w:p>
         </w:tc>
@@ -218,7 +174,6 @@
               </w:rPr>
               <w:t>&lt;&lt;</w:t>
             </w:r>
-            <w:proofErr w:type="spellStart"/>
             <w:r>
               <w:rPr>
                 <w:rFonts w:ascii="GDS Transport Website Light" w:hAnsi="GDS Transport Website Light"/>
@@ -229,7 +184,6 @@
               </w:rPr>
               <w:t>courtName</w:t>
             </w:r>
-            <w:proofErr w:type="spellEnd"/>
             <w:r>
               <w:rPr>
                 <w:rFonts w:ascii="GDS Transport Website Light" w:hAnsi="GDS Transport Website Light"/>
@@ -263,21 +217,7 @@
               <w:rPr>
                 <w:rFonts w:ascii="GDS Transport Website Light" w:hAnsi="GDS Transport Website Light"/>
               </w:rPr>
-              <w:t>&lt;&lt;</w:t>
-            </w:r>
-            <w:proofErr w:type="spellStart"/>
-            <w:r>
-              <w:rPr>
-                <w:rFonts w:ascii="GDS Transport Website Light" w:hAnsi="GDS Transport Website Light"/>
-              </w:rPr>
-              <w:t>caseNumber</w:t>
-            </w:r>
-            <w:proofErr w:type="spellEnd"/>
-            <w:r>
-              <w:rPr>
-                <w:rFonts w:ascii="GDS Transport Website Light" w:hAnsi="GDS Transport Website Light"/>
-              </w:rPr>
-              <w:t>&gt;&gt;</w:t>
+              <w:t>&lt;&lt;caseNumber&gt;&gt;</w:t>
             </w:r>
           </w:p>
         </w:tc>
@@ -650,7 +590,6 @@
               </w:rPr>
               <w:t>&lt;&lt;</w:t>
             </w:r>
-            <w:proofErr w:type="spellStart"/>
             <w:r>
               <w:rPr>
                 <w:rFonts w:ascii="GDSTransportWebsite" w:hAnsi="GDSTransportWebsite"/>
@@ -658,7 +597,6 @@
               </w:rPr>
               <w:t>cr</w:t>
             </w:r>
-            <w:proofErr w:type="spellEnd"/>
             <w:r>
               <w:rPr>
                 <w:rFonts w:ascii="GDSTransportWebsite" w:hAnsi="GDSTransportWebsite"/>
@@ -685,7 +623,6 @@
               </w:rPr>
               <w:t>2</w:t>
             </w:r>
-            <w:proofErr w:type="gramStart"/>
             <w:r>
               <w:rPr>
                 <w:rFonts w:ascii="GDS Transport Website Light" w:hAnsi="GDS Transport Website Light"/>
@@ -696,14 +633,7 @@
               <w:rPr>
                 <w:rFonts w:ascii="GDS Transport Website Light" w:hAnsi="GDS Transport Website Light"/>
               </w:rPr>
-              <w:t>!=</w:t>
-            </w:r>
-            <w:proofErr w:type="gramEnd"/>
-            <w:r>
-              <w:rPr>
-                <w:rFonts w:ascii="GDS Transport Website Light" w:hAnsi="GDS Transport Website Light"/>
-              </w:rPr>
-              <w:t>null}</w:t>
+              <w:t>!=null}</w:t>
             </w:r>
             <w:r>
               <w:rPr>
@@ -951,14 +881,7 @@
               <w:rPr>
                 <w:rFonts w:ascii="GDS Transport Website Light" w:hAnsi="GDS Transport Website Light"/>
               </w:rPr>
-              <w:t>&lt;&lt;</w:t>
-            </w:r>
-            <w:proofErr w:type="spellStart"/>
-            <w:r>
-              <w:rPr>
-                <w:rFonts w:ascii="GDS Transport Website Light" w:hAnsi="GDS Transport Website Light"/>
-              </w:rPr>
-              <w:t>d</w:t>
+              <w:t>&lt;&lt;d</w:t>
             </w:r>
             <w:r>
               <w:rPr>
@@ -970,14 +893,7 @@
               <w:rPr>
                 <w:rFonts w:ascii="GDS Transport Website Light" w:hAnsi="GDS Transport Website Light"/>
               </w:rPr>
-              <w:t>Num</w:t>
-            </w:r>
-            <w:proofErr w:type="spellEnd"/>
-            <w:r>
-              <w:rPr>
-                <w:rFonts w:ascii="GDS Transport Website Light" w:hAnsi="GDS Transport Website Light"/>
-              </w:rPr>
-              <w:t>&gt;&gt;</w:t>
+              <w:t>Num&gt;&gt;</w:t>
             </w:r>
           </w:p>
         </w:tc>
@@ -1008,7 +924,6 @@
               </w:rPr>
               <w:t>&lt;&lt;</w:t>
             </w:r>
-            <w:proofErr w:type="spellStart"/>
             <w:r>
               <w:rPr>
                 <w:rFonts w:ascii="GDSTransportWebsite" w:hAnsi="GDSTransportWebsite"/>
@@ -1016,7 +931,6 @@
               </w:rPr>
               <w:t>cr</w:t>
             </w:r>
-            <w:proofErr w:type="spellEnd"/>
             <w:r>
               <w:rPr>
                 <w:rFonts w:ascii="GDSTransportWebsite" w:hAnsi="GDSTransportWebsite"/>
@@ -1035,21 +949,7 @@
               <w:rPr>
                 <w:rFonts w:ascii="GDS Transport Website Light" w:hAnsi="GDS Transport Website Light"/>
               </w:rPr>
-              <w:t>defendant2</w:t>
-            </w:r>
-            <w:proofErr w:type="gramStart"/>
-            <w:r>
-              <w:rPr>
-                <w:rFonts w:ascii="GDS Transport Website Light" w:hAnsi="GDS Transport Website Light"/>
-              </w:rPr>
-              <w:t>Name!=</w:t>
-            </w:r>
-            <w:proofErr w:type="gramEnd"/>
-            <w:r>
-              <w:rPr>
-                <w:rFonts w:ascii="GDS Transport Website Light" w:hAnsi="GDS Transport Website Light"/>
-              </w:rPr>
-              <w:t>null}</w:t>
+              <w:t>defendant2Name!=null}</w:t>
             </w:r>
             <w:r>
               <w:rPr>
@@ -1232,16 +1132,8 @@
         <w:rPr>
           <w:rFonts w:ascii="GDS Transport Website Light" w:hAnsi="GDS Transport Website Light"/>
         </w:rPr>
-        <w:t xml:space="preserve">This order is made by </w:t>
+        <w:t>This order is made by</w:t>
       </w:r>
-      <w:proofErr w:type="spellStart"/>
-      <w:r>
-        <w:rPr>
-          <w:rFonts w:ascii="GDS Transport Website Light" w:hAnsi="GDS Transport Website Light"/>
-        </w:rPr>
-        <w:t>by</w:t>
-      </w:r>
-      <w:proofErr w:type="spellEnd"/>
       <w:r>
         <w:rPr>
           <w:rFonts w:ascii="GDS Transport Website Light" w:hAnsi="GDS Transport Website Light"/>
@@ -1252,70 +1144,13 @@
         <w:rPr>
           <w:rFonts w:ascii="GDS Transport Website Light" w:hAnsi="GDS Transport Website Light"/>
         </w:rPr>
-        <w:t>&lt;</w:t>
-      </w:r>
-      <w:proofErr w:type="gramStart"/>
-      <w:r>
-        <w:rPr>
-          <w:rFonts w:ascii="GDS Transport Website Light" w:hAnsi="GDS Transport Website Light"/>
-        </w:rPr>
-        <w:t>&lt;{</w:t>
-      </w:r>
-      <w:proofErr w:type="spellStart"/>
-      <w:proofErr w:type="gramEnd"/>
-      <w:r>
-        <w:rPr>
-          <w:rFonts w:ascii="GDS Transport Website Light" w:hAnsi="GDS Transport Website Light"/>
-        </w:rPr>
-        <w:t>dateFormat</w:t>
-      </w:r>
-      <w:proofErr w:type="spellEnd"/>
-      <w:r>
-        <w:rPr>
-          <w:rFonts w:ascii="GDS Transport Website Light" w:hAnsi="GDS Transport Website Light"/>
-        </w:rPr>
-        <w:t>($</w:t>
-      </w:r>
-      <w:proofErr w:type="spellStart"/>
-      <w:r>
-        <w:rPr>
-          <w:rFonts w:ascii="GDS Transport Website Light" w:hAnsi="GDS Transport Website Light"/>
-        </w:rPr>
-        <w:t>nowUTC</w:t>
-      </w:r>
-      <w:proofErr w:type="spellEnd"/>
-      <w:r>
-        <w:rPr>
-          <w:rFonts w:ascii="GDS Transport Website Light" w:hAnsi="GDS Transport Website Light"/>
-        </w:rPr>
-        <w:t xml:space="preserve"> ,‘d MMMM </w:t>
-      </w:r>
-      <w:proofErr w:type="spellStart"/>
-      <w:r>
-        <w:rPr>
-          <w:rFonts w:ascii="GDS Transport Website Light" w:hAnsi="GDS Transport Website Light"/>
-        </w:rPr>
-        <w:t>yyyy</w:t>
-      </w:r>
-      <w:proofErr w:type="spellEnd"/>
-      <w:r>
-        <w:rPr>
-          <w:rFonts w:ascii="GDS Transport Website Light" w:hAnsi="GDS Transport Website Light"/>
-        </w:rPr>
-        <w:t>’)} &gt;&gt;</w:t>
+        <w:t>&lt;&lt;{dateFormat($nowUTC ,‘d MMMM yyyy’)} &gt;&gt;</w:t>
       </w:r>
       <w:r>
         <w:rPr>
           <w:rFonts w:ascii="GDS Transport Website Light" w:hAnsi="GDS Transport Website Light"/>
         </w:rPr>
-        <w:t xml:space="preserve"> at &lt;&lt;</w:t>
-      </w:r>
-      <w:proofErr w:type="spellStart"/>
-      <w:r>
-        <w:rPr>
-          <w:rFonts w:ascii="GDS Transport Website Light" w:hAnsi="GDS Transport Website Light"/>
-        </w:rPr>
-        <w:t>court</w:t>
+        <w:t xml:space="preserve"> at &lt;&lt;court</w:t>
       </w:r>
       <w:r>
         <w:rPr>
@@ -1323,7 +1158,6 @@
         </w:rPr>
         <w:t>Location</w:t>
       </w:r>
-      <w:proofErr w:type="spellEnd"/>
       <w:r>
         <w:rPr>
           <w:rFonts w:ascii="GDS Transport Website Light" w:hAnsi="GDS Transport Website Light"/>
@@ -1348,16 +1182,8 @@
         <w:rPr>
           <w:rFonts w:ascii="GDS Transport Website Light" w:hAnsi="GDS Transport Website Light"/>
         </w:rPr>
-        <w:t xml:space="preserve">It is ordered </w:t>
+        <w:t>It is ordered that:-</w:t>
       </w:r>
-      <w:proofErr w:type="gramStart"/>
-      <w:r>
-        <w:rPr>
-          <w:rFonts w:ascii="GDS Transport Website Light" w:hAnsi="GDS Transport Website Light"/>
-        </w:rPr>
-        <w:t>that:-</w:t>
-      </w:r>
-      <w:proofErr w:type="gramEnd"/>
     </w:p>
     <w:p>
       <w:pPr>
@@ -1388,7 +1214,7 @@
 </file>
 
 <file path=word/endnotes.xml><?xml version="1.0" encoding="utf-8"?>
-<w:endnotes xmlns:wpc="http://schemas.microsoft.com/office/word/2010/wordprocessingCanvas" xmlns:cx="http://schemas.microsoft.com/office/drawing/2014/chartex" xmlns:cx1="http://schemas.microsoft.com/office/drawing/2015/9/8/chartex" xmlns:cx2="http://schemas.microsoft.com/office/drawing/2015/10/21/chartex" xmlns:cx3="http://schemas.microsoft.com/office/drawing/2016/5/9/chartex" xmlns:cx4="http://schemas.microsoft.com/office/drawing/2016/5/10/chartex" xmlns:cx5="http://schemas.microsoft.com/office/drawing/2016/5/11/chartex" xmlns:cx6="http://schemas.microsoft.com/office/drawing/2016/5/12/chartex" xmlns:cx7="http://schemas.microsoft.com/office/drawing/2016/5/13/chartex" xmlns:cx8="http://schemas.microsoft.com/office/drawing/2016/5/14/chartex" xmlns:mc="http://schemas.openxmlformats.org/markup-compatibility/2006" xmlns:aink="http://schemas.microsoft.com/office/drawing/2016/ink" xmlns:am3d="http://schemas.microsoft.com/office/drawing/2017/model3d" xmlns:o="urn:schemas-microsoft-com:office:office" xmlns:oel="http://schemas.microsoft.com/office/2019/extlst" xmlns:r="http://schemas.openxmlformats.org/officeDocument/2006/relationships" xmlns:m="http://schemas.openxmlformats.org/officeDocument/2006/math" xmlns:v="urn:schemas-microsoft-com:vml" xmlns:wp14="http://schemas.microsoft.com/office/word/2010/wordprocessingDrawing" xmlns:wp="http://schemas.openxmlformats.org/drawingml/2006/wordprocessingDrawing" xmlns:w10="urn:schemas-microsoft-com:office:word" xmlns:w="http://schemas.openxmlformats.org/wordprocessingml/2006/main" xmlns:w14="http://schemas.microsoft.com/office/word/2010/wordml" xmlns:w15="http://schemas.microsoft.com/office/word/2012/wordml" xmlns:w16cex="http://schemas.microsoft.com/office/word/2018/wordml/cex" xmlns:w16cid="http://schemas.microsoft.com/office/word/2016/wordml/cid" xmlns:w16="http://schemas.microsoft.com/office/word/2018/wordml" xmlns:w16sdtdh="http://schemas.microsoft.com/office/word/2020/wordml/sdtdatahash" xmlns:w16se="http://schemas.microsoft.com/office/word/2015/wordml/symex" xmlns:wpg="http://schemas.microsoft.com/office/word/2010/wordprocessingGroup" xmlns:wpi="http://schemas.microsoft.com/office/word/2010/wordprocessingInk" xmlns:wne="http://schemas.microsoft.com/office/word/2006/wordml" xmlns:wps="http://schemas.microsoft.com/office/word/2010/wordprocessingShape" mc:Ignorable="w14 w15 w16se w16cid w16 w16cex w16sdtdh wp14">
+<w:endnotes xmlns:wpc="http://schemas.microsoft.com/office/word/2010/wordprocessingCanvas" xmlns:cx="http://schemas.microsoft.com/office/drawing/2014/chartex" xmlns:cx1="http://schemas.microsoft.com/office/drawing/2015/9/8/chartex" xmlns:cx2="http://schemas.microsoft.com/office/drawing/2015/10/21/chartex" xmlns:cx3="http://schemas.microsoft.com/office/drawing/2016/5/9/chartex" xmlns:cx4="http://schemas.microsoft.com/office/drawing/2016/5/10/chartex" xmlns:cx5="http://schemas.microsoft.com/office/drawing/2016/5/11/chartex" xmlns:cx6="http://schemas.microsoft.com/office/drawing/2016/5/12/chartex" xmlns:cx7="http://schemas.microsoft.com/office/drawing/2016/5/13/chartex" xmlns:cx8="http://schemas.microsoft.com/office/drawing/2016/5/14/chartex" xmlns:mc="http://schemas.openxmlformats.org/markup-compatibility/2006" xmlns:aink="http://schemas.microsoft.com/office/drawing/2016/ink" xmlns:am3d="http://schemas.microsoft.com/office/drawing/2017/model3d" xmlns:o="urn:schemas-microsoft-com:office:office" xmlns:oel="http://schemas.microsoft.com/office/2019/extlst" xmlns:r="http://schemas.openxmlformats.org/officeDocument/2006/relationships" xmlns:m="http://schemas.openxmlformats.org/officeDocument/2006/math" xmlns:v="urn:schemas-microsoft-com:vml" xmlns:wp14="http://schemas.microsoft.com/office/word/2010/wordprocessingDrawing" xmlns:wp="http://schemas.openxmlformats.org/drawingml/2006/wordprocessingDrawing" xmlns:w10="urn:schemas-microsoft-com:office:word" xmlns:w="http://schemas.openxmlformats.org/wordprocessingml/2006/main" xmlns:w14="http://schemas.microsoft.com/office/word/2010/wordml" xmlns:w15="http://schemas.microsoft.com/office/word/2012/wordml" xmlns:w16cex="http://schemas.microsoft.com/office/word/2018/wordml/cex" xmlns:w16cid="http://schemas.microsoft.com/office/word/2016/wordml/cid" xmlns:w16="http://schemas.microsoft.com/office/word/2018/wordml" xmlns:w16du="http://schemas.microsoft.com/office/word/2023/wordml/word16du" xmlns:w16sdtdh="http://schemas.microsoft.com/office/word/2020/wordml/sdtdatahash" xmlns:w16sdtfl="http://schemas.microsoft.com/office/word/2024/wordml/sdtformatlock" xmlns:w16se="http://schemas.microsoft.com/office/word/2015/wordml/symex" xmlns:wpg="http://schemas.microsoft.com/office/word/2010/wordprocessingGroup" xmlns:wpi="http://schemas.microsoft.com/office/word/2010/wordprocessingInk" xmlns:wne="http://schemas.microsoft.com/office/word/2006/wordml" xmlns:wps="http://schemas.microsoft.com/office/word/2010/wordprocessingShape" mc:Ignorable="w14 w15 w16se w16cid w16 w16cex w16sdtdh w16sdtfl w16du wp14">
   <w:endnote w:type="separator" w:id="-1">
     <w:p>
       <w:r>
@@ -1407,7 +1233,7 @@
 </file>
 
 <file path=word/footer1.xml><?xml version="1.0" encoding="utf-8"?>
-<w:ftr xmlns:wpc="http://schemas.microsoft.com/office/word/2010/wordprocessingCanvas" xmlns:cx="http://schemas.microsoft.com/office/drawing/2014/chartex" xmlns:cx1="http://schemas.microsoft.com/office/drawing/2015/9/8/chartex" xmlns:cx2="http://schemas.microsoft.com/office/drawing/2015/10/21/chartex" xmlns:cx3="http://schemas.microsoft.com/office/drawing/2016/5/9/chartex" xmlns:cx4="http://schemas.microsoft.com/office/drawing/2016/5/10/chartex" xmlns:cx5="http://schemas.microsoft.com/office/drawing/2016/5/11/chartex" xmlns:cx6="http://schemas.microsoft.com/office/drawing/2016/5/12/chartex" xmlns:cx7="http://schemas.microsoft.com/office/drawing/2016/5/13/chartex" xmlns:cx8="http://schemas.microsoft.com/office/drawing/2016/5/14/chartex" xmlns:mc="http://schemas.openxmlformats.org/markup-compatibility/2006" xmlns:aink="http://schemas.microsoft.com/office/drawing/2016/ink" xmlns:am3d="http://schemas.microsoft.com/office/drawing/2017/model3d" xmlns:o="urn:schemas-microsoft-com:office:office" xmlns:oel="http://schemas.microsoft.com/office/2019/extlst" xmlns:r="http://schemas.openxmlformats.org/officeDocument/2006/relationships" xmlns:m="http://schemas.openxmlformats.org/officeDocument/2006/math" xmlns:v="urn:schemas-microsoft-com:vml" xmlns:wp14="http://schemas.microsoft.com/office/word/2010/wordprocessingDrawing" xmlns:wp="http://schemas.openxmlformats.org/drawingml/2006/wordprocessingDrawing" xmlns:w10="urn:schemas-microsoft-com:office:word" xmlns:w="http://schemas.openxmlformats.org/wordprocessingml/2006/main" xmlns:w14="http://schemas.microsoft.com/office/word/2010/wordml" xmlns:w15="http://schemas.microsoft.com/office/word/2012/wordml" xmlns:w16cex="http://schemas.microsoft.com/office/word/2018/wordml/cex" xmlns:w16cid="http://schemas.microsoft.com/office/word/2016/wordml/cid" xmlns:w16="http://schemas.microsoft.com/office/word/2018/wordml" xmlns:w16sdtdh="http://schemas.microsoft.com/office/word/2020/wordml/sdtdatahash" xmlns:w16se="http://schemas.microsoft.com/office/word/2015/wordml/symex" xmlns:wpg="http://schemas.microsoft.com/office/word/2010/wordprocessingGroup" xmlns:wpi="http://schemas.microsoft.com/office/word/2010/wordprocessingInk" xmlns:wne="http://schemas.microsoft.com/office/word/2006/wordml" xmlns:wps="http://schemas.microsoft.com/office/word/2010/wordprocessingShape" mc:Ignorable="w14 w15 w16se w16cid w16 w16cex w16sdtdh wp14">
+<w:ftr xmlns:wpc="http://schemas.microsoft.com/office/word/2010/wordprocessingCanvas" xmlns:cx="http://schemas.microsoft.com/office/drawing/2014/chartex" xmlns:cx1="http://schemas.microsoft.com/office/drawing/2015/9/8/chartex" xmlns:cx2="http://schemas.microsoft.com/office/drawing/2015/10/21/chartex" xmlns:cx3="http://schemas.microsoft.com/office/drawing/2016/5/9/chartex" xmlns:cx4="http://schemas.microsoft.com/office/drawing/2016/5/10/chartex" xmlns:cx5="http://schemas.microsoft.com/office/drawing/2016/5/11/chartex" xmlns:cx6="http://schemas.microsoft.com/office/drawing/2016/5/12/chartex" xmlns:cx7="http://schemas.microsoft.com/office/drawing/2016/5/13/chartex" xmlns:cx8="http://schemas.microsoft.com/office/drawing/2016/5/14/chartex" xmlns:mc="http://schemas.openxmlformats.org/markup-compatibility/2006" xmlns:aink="http://schemas.microsoft.com/office/drawing/2016/ink" xmlns:am3d="http://schemas.microsoft.com/office/drawing/2017/model3d" xmlns:o="urn:schemas-microsoft-com:office:office" xmlns:oel="http://schemas.microsoft.com/office/2019/extlst" xmlns:r="http://schemas.openxmlformats.org/officeDocument/2006/relationships" xmlns:m="http://schemas.openxmlformats.org/officeDocument/2006/math" xmlns:v="urn:schemas-microsoft-com:vml" xmlns:wp14="http://schemas.microsoft.com/office/word/2010/wordprocessingDrawing" xmlns:wp="http://schemas.openxmlformats.org/drawingml/2006/wordprocessingDrawing" xmlns:w10="urn:schemas-microsoft-com:office:word" xmlns:w="http://schemas.openxmlformats.org/wordprocessingml/2006/main" xmlns:w14="http://schemas.microsoft.com/office/word/2010/wordml" xmlns:w15="http://schemas.microsoft.com/office/word/2012/wordml" xmlns:w16cex="http://schemas.microsoft.com/office/word/2018/wordml/cex" xmlns:w16cid="http://schemas.microsoft.com/office/word/2016/wordml/cid" xmlns:w16="http://schemas.microsoft.com/office/word/2018/wordml" xmlns:w16du="http://schemas.microsoft.com/office/word/2023/wordml/word16du" xmlns:w16sdtdh="http://schemas.microsoft.com/office/word/2020/wordml/sdtdatahash" xmlns:w16sdtfl="http://schemas.microsoft.com/office/word/2024/wordml/sdtformatlock" xmlns:w16se="http://schemas.microsoft.com/office/word/2015/wordml/symex" xmlns:wpg="http://schemas.microsoft.com/office/word/2010/wordprocessingGroup" xmlns:wpi="http://schemas.microsoft.com/office/word/2010/wordprocessingInk" xmlns:wne="http://schemas.microsoft.com/office/word/2006/wordml" xmlns:wps="http://schemas.microsoft.com/office/word/2010/wordprocessingShape" mc:Ignorable="w14 w15 w16se w16cid w16 w16cex w16sdtdh w16sdtfl w16du wp14">
   <w:p>
     <w:pPr>
       <w:pStyle w:val="Footer"/>
@@ -1417,7 +1243,7 @@
 </file>
 
 <file path=word/footer2.xml><?xml version="1.0" encoding="utf-8"?>
-<w:ftr xmlns:wpc="http://schemas.microsoft.com/office/word/2010/wordprocessingCanvas" xmlns:cx="http://schemas.microsoft.com/office/drawing/2014/chartex" xmlns:cx1="http://schemas.microsoft.com/office/drawing/2015/9/8/chartex" xmlns:cx2="http://schemas.microsoft.com/office/drawing/2015/10/21/chartex" xmlns:cx3="http://schemas.microsoft.com/office/drawing/2016/5/9/chartex" xmlns:cx4="http://schemas.microsoft.com/office/drawing/2016/5/10/chartex" xmlns:cx5="http://schemas.microsoft.com/office/drawing/2016/5/11/chartex" xmlns:cx6="http://schemas.microsoft.com/office/drawing/2016/5/12/chartex" xmlns:cx7="http://schemas.microsoft.com/office/drawing/2016/5/13/chartex" xmlns:cx8="http://schemas.microsoft.com/office/drawing/2016/5/14/chartex" xmlns:mc="http://schemas.openxmlformats.org/markup-compatibility/2006" xmlns:aink="http://schemas.microsoft.com/office/drawing/2016/ink" xmlns:am3d="http://schemas.microsoft.com/office/drawing/2017/model3d" xmlns:o="urn:schemas-microsoft-com:office:office" xmlns:oel="http://schemas.microsoft.com/office/2019/extlst" xmlns:r="http://schemas.openxmlformats.org/officeDocument/2006/relationships" xmlns:m="http://schemas.openxmlformats.org/officeDocument/2006/math" xmlns:v="urn:schemas-microsoft-com:vml" xmlns:wp14="http://schemas.microsoft.com/office/word/2010/wordprocessingDrawing" xmlns:wp="http://schemas.openxmlformats.org/drawingml/2006/wordprocessingDrawing" xmlns:w10="urn:schemas-microsoft-com:office:word" xmlns:w="http://schemas.openxmlformats.org/wordprocessingml/2006/main" xmlns:w14="http://schemas.microsoft.com/office/word/2010/wordml" xmlns:w15="http://schemas.microsoft.com/office/word/2012/wordml" xmlns:w16cex="http://schemas.microsoft.com/office/word/2018/wordml/cex" xmlns:w16cid="http://schemas.microsoft.com/office/word/2016/wordml/cid" xmlns:w16="http://schemas.microsoft.com/office/word/2018/wordml" xmlns:w16sdtdh="http://schemas.microsoft.com/office/word/2020/wordml/sdtdatahash" xmlns:w16se="http://schemas.microsoft.com/office/word/2015/wordml/symex" xmlns:wpg="http://schemas.microsoft.com/office/word/2010/wordprocessingGroup" xmlns:wpi="http://schemas.microsoft.com/office/word/2010/wordprocessingInk" xmlns:wne="http://schemas.microsoft.com/office/word/2006/wordml" xmlns:wps="http://schemas.microsoft.com/office/word/2010/wordprocessingShape" mc:Ignorable="w14 w15 w16se w16cid w16 w16cex w16sdtdh wp14">
+<w:ftr xmlns:wpc="http://schemas.microsoft.com/office/word/2010/wordprocessingCanvas" xmlns:cx="http://schemas.microsoft.com/office/drawing/2014/chartex" xmlns:cx1="http://schemas.microsoft.com/office/drawing/2015/9/8/chartex" xmlns:cx2="http://schemas.microsoft.com/office/drawing/2015/10/21/chartex" xmlns:cx3="http://schemas.microsoft.com/office/drawing/2016/5/9/chartex" xmlns:cx4="http://schemas.microsoft.com/office/drawing/2016/5/10/chartex" xmlns:cx5="http://schemas.microsoft.com/office/drawing/2016/5/11/chartex" xmlns:cx6="http://schemas.microsoft.com/office/drawing/2016/5/12/chartex" xmlns:cx7="http://schemas.microsoft.com/office/drawing/2016/5/13/chartex" xmlns:cx8="http://schemas.microsoft.com/office/drawing/2016/5/14/chartex" xmlns:mc="http://schemas.openxmlformats.org/markup-compatibility/2006" xmlns:aink="http://schemas.microsoft.com/office/drawing/2016/ink" xmlns:am3d="http://schemas.microsoft.com/office/drawing/2017/model3d" xmlns:o="urn:schemas-microsoft-com:office:office" xmlns:oel="http://schemas.microsoft.com/office/2019/extlst" xmlns:r="http://schemas.openxmlformats.org/officeDocument/2006/relationships" xmlns:m="http://schemas.openxmlformats.org/officeDocument/2006/math" xmlns:v="urn:schemas-microsoft-com:vml" xmlns:wp14="http://schemas.microsoft.com/office/word/2010/wordprocessingDrawing" xmlns:wp="http://schemas.openxmlformats.org/drawingml/2006/wordprocessingDrawing" xmlns:w10="urn:schemas-microsoft-com:office:word" xmlns:w="http://schemas.openxmlformats.org/wordprocessingml/2006/main" xmlns:w14="http://schemas.microsoft.com/office/word/2010/wordml" xmlns:w15="http://schemas.microsoft.com/office/word/2012/wordml" xmlns:w16cex="http://schemas.microsoft.com/office/word/2018/wordml/cex" xmlns:w16cid="http://schemas.microsoft.com/office/word/2016/wordml/cid" xmlns:w16="http://schemas.microsoft.com/office/word/2018/wordml" xmlns:w16du="http://schemas.microsoft.com/office/word/2023/wordml/word16du" xmlns:w16sdtdh="http://schemas.microsoft.com/office/word/2020/wordml/sdtdatahash" xmlns:w16sdtfl="http://schemas.microsoft.com/office/word/2024/wordml/sdtformatlock" xmlns:w16se="http://schemas.microsoft.com/office/word/2015/wordml/symex" xmlns:wpg="http://schemas.microsoft.com/office/word/2010/wordprocessingGroup" xmlns:wpi="http://schemas.microsoft.com/office/word/2010/wordprocessingInk" xmlns:wne="http://schemas.microsoft.com/office/word/2006/wordml" xmlns:wps="http://schemas.microsoft.com/office/word/2010/wordprocessingShape" mc:Ignorable="w14 w15 w16se w16cid w16 w16cex w16sdtdh w16sdtfl w16du wp14">
   <w:p>
     <w:pPr>
       <w:pStyle w:val="Footer"/>
@@ -1427,7 +1253,7 @@
 </file>
 
 <file path=word/footnotes.xml><?xml version="1.0" encoding="utf-8"?>
-<w:footnotes xmlns:wpc="http://schemas.microsoft.com/office/word/2010/wordprocessingCanvas" xmlns:cx="http://schemas.microsoft.com/office/drawing/2014/chartex" xmlns:cx1="http://schemas.microsoft.com/office/drawing/2015/9/8/chartex" xmlns:cx2="http://schemas.microsoft.com/office/drawing/2015/10/21/chartex" xmlns:cx3="http://schemas.microsoft.com/office/drawing/2016/5/9/chartex" xmlns:cx4="http://schemas.microsoft.com/office/drawing/2016/5/10/chartex" xmlns:cx5="http://schemas.microsoft.com/office/drawing/2016/5/11/chartex" xmlns:cx6="http://schemas.microsoft.com/office/drawing/2016/5/12/chartex" xmlns:cx7="http://schemas.microsoft.com/office/drawing/2016/5/13/chartex" xmlns:cx8="http://schemas.microsoft.com/office/drawing/2016/5/14/chartex" xmlns:mc="http://schemas.openxmlformats.org/markup-compatibility/2006" xmlns:aink="http://schemas.microsoft.com/office/drawing/2016/ink" xmlns:am3d="http://schemas.microsoft.com/office/drawing/2017/model3d" xmlns:o="urn:schemas-microsoft-com:office:office" xmlns:oel="http://schemas.microsoft.com/office/2019/extlst" xmlns:r="http://schemas.openxmlformats.org/officeDocument/2006/relationships" xmlns:m="http://schemas.openxmlformats.org/officeDocument/2006/math" xmlns:v="urn:schemas-microsoft-com:vml" xmlns:wp14="http://schemas.microsoft.com/office/word/2010/wordprocessingDrawing" xmlns:wp="http://schemas.openxmlformats.org/drawingml/2006/wordprocessingDrawing" xmlns:w10="urn:schemas-microsoft-com:office:word" xmlns:w="http://schemas.openxmlformats.org/wordprocessingml/2006/main" xmlns:w14="http://schemas.microsoft.com/office/word/2010/wordml" xmlns:w15="http://schemas.microsoft.com/office/word/2012/wordml" xmlns:w16cex="http://schemas.microsoft.com/office/word/2018/wordml/cex" xmlns:w16cid="http://schemas.microsoft.com/office/word/2016/wordml/cid" xmlns:w16="http://schemas.microsoft.com/office/word/2018/wordml" xmlns:w16sdtdh="http://schemas.microsoft.com/office/word/2020/wordml/sdtdatahash" xmlns:w16se="http://schemas.microsoft.com/office/word/2015/wordml/symex" xmlns:wpg="http://schemas.microsoft.com/office/word/2010/wordprocessingGroup" xmlns:wpi="http://schemas.microsoft.com/office/word/2010/wordprocessingInk" xmlns:wne="http://schemas.microsoft.com/office/word/2006/wordml" xmlns:wps="http://schemas.microsoft.com/office/word/2010/wordprocessingShape" mc:Ignorable="w14 w15 w16se w16cid w16 w16cex w16sdtdh wp14">
+<w:footnotes xmlns:wpc="http://schemas.microsoft.com/office/word/2010/wordprocessingCanvas" xmlns:cx="http://schemas.microsoft.com/office/drawing/2014/chartex" xmlns:cx1="http://schemas.microsoft.com/office/drawing/2015/9/8/chartex" xmlns:cx2="http://schemas.microsoft.com/office/drawing/2015/10/21/chartex" xmlns:cx3="http://schemas.microsoft.com/office/drawing/2016/5/9/chartex" xmlns:cx4="http://schemas.microsoft.com/office/drawing/2016/5/10/chartex" xmlns:cx5="http://schemas.microsoft.com/office/drawing/2016/5/11/chartex" xmlns:cx6="http://schemas.microsoft.com/office/drawing/2016/5/12/chartex" xmlns:cx7="http://schemas.microsoft.com/office/drawing/2016/5/13/chartex" xmlns:cx8="http://schemas.microsoft.com/office/drawing/2016/5/14/chartex" xmlns:mc="http://schemas.openxmlformats.org/markup-compatibility/2006" xmlns:aink="http://schemas.microsoft.com/office/drawing/2016/ink" xmlns:am3d="http://schemas.microsoft.com/office/drawing/2017/model3d" xmlns:o="urn:schemas-microsoft-com:office:office" xmlns:oel="http://schemas.microsoft.com/office/2019/extlst" xmlns:r="http://schemas.openxmlformats.org/officeDocument/2006/relationships" xmlns:m="http://schemas.openxmlformats.org/officeDocument/2006/math" xmlns:v="urn:schemas-microsoft-com:vml" xmlns:wp14="http://schemas.microsoft.com/office/word/2010/wordprocessingDrawing" xmlns:wp="http://schemas.openxmlformats.org/drawingml/2006/wordprocessingDrawing" xmlns:w10="urn:schemas-microsoft-com:office:word" xmlns:w="http://schemas.openxmlformats.org/wordprocessingml/2006/main" xmlns:w14="http://schemas.microsoft.com/office/word/2010/wordml" xmlns:w15="http://schemas.microsoft.com/office/word/2012/wordml" xmlns:w16cex="http://schemas.microsoft.com/office/word/2018/wordml/cex" xmlns:w16cid="http://schemas.microsoft.com/office/word/2016/wordml/cid" xmlns:w16="http://schemas.microsoft.com/office/word/2018/wordml" xmlns:w16du="http://schemas.microsoft.com/office/word/2023/wordml/word16du" xmlns:w16sdtdh="http://schemas.microsoft.com/office/word/2020/wordml/sdtdatahash" xmlns:w16sdtfl="http://schemas.microsoft.com/office/word/2024/wordml/sdtformatlock" xmlns:w16se="http://schemas.microsoft.com/office/word/2015/wordml/symex" xmlns:wpg="http://schemas.microsoft.com/office/word/2010/wordprocessingGroup" xmlns:wpi="http://schemas.microsoft.com/office/word/2010/wordprocessingInk" xmlns:wne="http://schemas.microsoft.com/office/word/2006/wordml" xmlns:wps="http://schemas.microsoft.com/office/word/2010/wordprocessingShape" mc:Ignorable="w14 w15 w16se w16cid w16 w16cex w16sdtdh w16sdtfl w16du wp14">
   <w:footnote w:type="separator" w:id="-1">
     <w:p>
       <w:r>
@@ -1446,7 +1272,7 @@
 </file>
 
 <file path=word/numbering.xml><?xml version="1.0" encoding="utf-8"?>
-<w:numbering xmlns:wpc="http://schemas.microsoft.com/office/word/2010/wordprocessingCanvas" xmlns:cx="http://schemas.microsoft.com/office/drawing/2014/chartex" xmlns:cx1="http://schemas.microsoft.com/office/drawing/2015/9/8/chartex" xmlns:cx2="http://schemas.microsoft.com/office/drawing/2015/10/21/chartex" xmlns:cx3="http://schemas.microsoft.com/office/drawing/2016/5/9/chartex" xmlns:cx4="http://schemas.microsoft.com/office/drawing/2016/5/10/chartex" xmlns:cx5="http://schemas.microsoft.com/office/drawing/2016/5/11/chartex" xmlns:cx6="http://schemas.microsoft.com/office/drawing/2016/5/12/chartex" xmlns:cx7="http://schemas.microsoft.com/office/drawing/2016/5/13/chartex" xmlns:cx8="http://schemas.microsoft.com/office/drawing/2016/5/14/chartex" xmlns:mc="http://schemas.openxmlformats.org/markup-compatibility/2006" xmlns:aink="http://schemas.microsoft.com/office/drawing/2016/ink" xmlns:am3d="http://schemas.microsoft.com/office/drawing/2017/model3d" xmlns:o="urn:schemas-microsoft-com:office:office" xmlns:oel="http://schemas.microsoft.com/office/2019/extlst" xmlns:r="http://schemas.openxmlformats.org/officeDocument/2006/relationships" xmlns:m="http://schemas.openxmlformats.org/officeDocument/2006/math" xmlns:v="urn:schemas-microsoft-com:vml" xmlns:wp14="http://schemas.microsoft.com/office/word/2010/wordprocessingDrawing" xmlns:wp="http://schemas.openxmlformats.org/drawingml/2006/wordprocessingDrawing" xmlns:w10="urn:schemas-microsoft-com:office:word" xmlns:w="http://schemas.openxmlformats.org/wordprocessingml/2006/main" xmlns:w14="http://schemas.microsoft.com/office/word/2010/wordml" xmlns:w15="http://schemas.microsoft.com/office/word/2012/wordml" xmlns:w16cex="http://schemas.microsoft.com/office/word/2018/wordml/cex" xmlns:w16cid="http://schemas.microsoft.com/office/word/2016/wordml/cid" xmlns:w16="http://schemas.microsoft.com/office/word/2018/wordml" xmlns:w16sdtdh="http://schemas.microsoft.com/office/word/2020/wordml/sdtdatahash" xmlns:w16se="http://schemas.microsoft.com/office/word/2015/wordml/symex" xmlns:wpg="http://schemas.microsoft.com/office/word/2010/wordprocessingGroup" xmlns:wpi="http://schemas.microsoft.com/office/word/2010/wordprocessingInk" xmlns:wne="http://schemas.microsoft.com/office/word/2006/wordml" xmlns:wps="http://schemas.microsoft.com/office/word/2010/wordprocessingShape" mc:Ignorable="w14 w15 w16se w16cid w16 w16cex w16sdtdh wp14">
+<w:numbering xmlns:wpc="http://schemas.microsoft.com/office/word/2010/wordprocessingCanvas" xmlns:cx="http://schemas.microsoft.com/office/drawing/2014/chartex" xmlns:cx1="http://schemas.microsoft.com/office/drawing/2015/9/8/chartex" xmlns:cx2="http://schemas.microsoft.com/office/drawing/2015/10/21/chartex" xmlns:cx3="http://schemas.microsoft.com/office/drawing/2016/5/9/chartex" xmlns:cx4="http://schemas.microsoft.com/office/drawing/2016/5/10/chartex" xmlns:cx5="http://schemas.microsoft.com/office/drawing/2016/5/11/chartex" xmlns:cx6="http://schemas.microsoft.com/office/drawing/2016/5/12/chartex" xmlns:cx7="http://schemas.microsoft.com/office/drawing/2016/5/13/chartex" xmlns:cx8="http://schemas.microsoft.com/office/drawing/2016/5/14/chartex" xmlns:mc="http://schemas.openxmlformats.org/markup-compatibility/2006" xmlns:aink="http://schemas.microsoft.com/office/drawing/2016/ink" xmlns:am3d="http://schemas.microsoft.com/office/drawing/2017/model3d" xmlns:o="urn:schemas-microsoft-com:office:office" xmlns:oel="http://schemas.microsoft.com/office/2019/extlst" xmlns:r="http://schemas.openxmlformats.org/officeDocument/2006/relationships" xmlns:m="http://schemas.openxmlformats.org/officeDocument/2006/math" xmlns:v="urn:schemas-microsoft-com:vml" xmlns:wp14="http://schemas.microsoft.com/office/word/2010/wordprocessingDrawing" xmlns:wp="http://schemas.openxmlformats.org/drawingml/2006/wordprocessingDrawing" xmlns:w10="urn:schemas-microsoft-com:office:word" xmlns:w="http://schemas.openxmlformats.org/wordprocessingml/2006/main" xmlns:w14="http://schemas.microsoft.com/office/word/2010/wordml" xmlns:w15="http://schemas.microsoft.com/office/word/2012/wordml" xmlns:w16cex="http://schemas.microsoft.com/office/word/2018/wordml/cex" xmlns:w16cid="http://schemas.microsoft.com/office/word/2016/wordml/cid" xmlns:w16="http://schemas.microsoft.com/office/word/2018/wordml" xmlns:w16du="http://schemas.microsoft.com/office/word/2023/wordml/word16du" xmlns:w16sdtdh="http://schemas.microsoft.com/office/word/2020/wordml/sdtdatahash" xmlns:w16sdtfl="http://schemas.microsoft.com/office/word/2024/wordml/sdtformatlock" xmlns:w16se="http://schemas.microsoft.com/office/word/2015/wordml/symex" xmlns:wpg="http://schemas.microsoft.com/office/word/2010/wordprocessingGroup" xmlns:wpi="http://schemas.microsoft.com/office/word/2010/wordprocessingInk" xmlns:wne="http://schemas.microsoft.com/office/word/2006/wordml" xmlns:wps="http://schemas.microsoft.com/office/word/2010/wordprocessingShape" mc:Ignorable="w14 w15 w16se w16cid w16 w16cex w16sdtdh w16sdtfl w16du wp14">
   <w:abstractNum w:abstractNumId="0" w15:restartNumberingAfterBreak="0">
     <w:nsid w:val="7B8A2DD8"/>
     <w:multiLevelType w:val="multilevel"/>
@@ -1603,7 +1429,7 @@
 </file>
 
 <file path=word/styles.xml><?xml version="1.0" encoding="utf-8"?>
-<w:styles xmlns:mc="http://schemas.openxmlformats.org/markup-compatibility/2006" xmlns:r="http://schemas.openxmlformats.org/officeDocument/2006/relationships" xmlns:w="http://schemas.openxmlformats.org/wordprocessingml/2006/main" xmlns:w14="http://schemas.microsoft.com/office/word/2010/wordml" xmlns:w15="http://schemas.microsoft.com/office/word/2012/wordml" xmlns:w16cex="http://schemas.microsoft.com/office/word/2018/wordml/cex" xmlns:w16cid="http://schemas.microsoft.com/office/word/2016/wordml/cid" xmlns:w16="http://schemas.microsoft.com/office/word/2018/wordml" xmlns:w16sdtdh="http://schemas.microsoft.com/office/word/2020/wordml/sdtdatahash" xmlns:w16se="http://schemas.microsoft.com/office/word/2015/wordml/symex" mc:Ignorable="w14 w15 w16se w16cid w16 w16cex w16sdtdh">
+<w:styles xmlns:mc="http://schemas.openxmlformats.org/markup-compatibility/2006" xmlns:r="http://schemas.openxmlformats.org/officeDocument/2006/relationships" xmlns:w="http://schemas.openxmlformats.org/wordprocessingml/2006/main" xmlns:w14="http://schemas.microsoft.com/office/word/2010/wordml" xmlns:w15="http://schemas.microsoft.com/office/word/2012/wordml" xmlns:w16cex="http://schemas.microsoft.com/office/word/2018/wordml/cex" xmlns:w16cid="http://schemas.microsoft.com/office/word/2016/wordml/cid" xmlns:w16="http://schemas.microsoft.com/office/word/2018/wordml" xmlns:w16du="http://schemas.microsoft.com/office/word/2023/wordml/word16du" xmlns:w16sdtdh="http://schemas.microsoft.com/office/word/2020/wordml/sdtdatahash" xmlns:w16sdtfl="http://schemas.microsoft.com/office/word/2024/wordml/sdtformatlock" xmlns:w16se="http://schemas.microsoft.com/office/word/2015/wordml/symex" mc:Ignorable="w14 w15 w16se w16cid w16 w16cex w16sdtdh w16sdtfl w16du">
   <w:docDefaults>
     <w:rPrDefault>
       <w:rPr>

</xml_diff>

<commit_message>
CIV-16925 - Without notice to with notice application - Pause application (#6905)
* added new template and updated existing court officer order template

* updated welsh court name field name

---------

Co-authored-by: CourtneySuhr-Solirius <courtney.suhr@solirius.com>
</commit_message>
<xml_diff>
--- a/docker/docmosis/templates/CV-UNS-DEC-ENG-01299.docx
+++ b/docker/docmosis/templates/CV-UNS-DEC-ENG-01299.docx
@@ -1,6 +1,6 @@
 
 <file path=word/document.xml><?xml version="1.0" encoding="utf-8"?>
-<w:document xmlns:wpc="http://schemas.microsoft.com/office/word/2010/wordprocessingCanvas" xmlns:cx="http://schemas.microsoft.com/office/drawing/2014/chartex" xmlns:cx1="http://schemas.microsoft.com/office/drawing/2015/9/8/chartex" xmlns:cx2="http://schemas.microsoft.com/office/drawing/2015/10/21/chartex" xmlns:cx3="http://schemas.microsoft.com/office/drawing/2016/5/9/chartex" xmlns:cx4="http://schemas.microsoft.com/office/drawing/2016/5/10/chartex" xmlns:cx5="http://schemas.microsoft.com/office/drawing/2016/5/11/chartex" xmlns:cx6="http://schemas.microsoft.com/office/drawing/2016/5/12/chartex" xmlns:cx7="http://schemas.microsoft.com/office/drawing/2016/5/13/chartex" xmlns:cx8="http://schemas.microsoft.com/office/drawing/2016/5/14/chartex" xmlns:mc="http://schemas.openxmlformats.org/markup-compatibility/2006" xmlns:aink="http://schemas.microsoft.com/office/drawing/2016/ink" xmlns:am3d="http://schemas.microsoft.com/office/drawing/2017/model3d" xmlns:o="urn:schemas-microsoft-com:office:office" xmlns:oel="http://schemas.microsoft.com/office/2019/extlst" xmlns:r="http://schemas.openxmlformats.org/officeDocument/2006/relationships" xmlns:m="http://schemas.openxmlformats.org/officeDocument/2006/math" xmlns:v="urn:schemas-microsoft-com:vml" xmlns:wp14="http://schemas.microsoft.com/office/word/2010/wordprocessingDrawing" xmlns:wp="http://schemas.openxmlformats.org/drawingml/2006/wordprocessingDrawing" xmlns:w10="urn:schemas-microsoft-com:office:word" xmlns:w="http://schemas.openxmlformats.org/wordprocessingml/2006/main" xmlns:w14="http://schemas.microsoft.com/office/word/2010/wordml" xmlns:w15="http://schemas.microsoft.com/office/word/2012/wordml" xmlns:w16cex="http://schemas.microsoft.com/office/word/2018/wordml/cex" xmlns:w16cid="http://schemas.microsoft.com/office/word/2016/wordml/cid" xmlns:w16="http://schemas.microsoft.com/office/word/2018/wordml" xmlns:w16sdtdh="http://schemas.microsoft.com/office/word/2020/wordml/sdtdatahash" xmlns:w16se="http://schemas.microsoft.com/office/word/2015/wordml/symex" xmlns:wpg="http://schemas.microsoft.com/office/word/2010/wordprocessingGroup" xmlns:wpi="http://schemas.microsoft.com/office/word/2010/wordprocessingInk" xmlns:wne="http://schemas.microsoft.com/office/word/2006/wordml" xmlns:wps="http://schemas.microsoft.com/office/word/2010/wordprocessingShape" mc:Ignorable="w14 w15 w16se w16cid w16 w16cex w16sdtdh wp14">
+<w:document xmlns:wpc="http://schemas.microsoft.com/office/word/2010/wordprocessingCanvas" xmlns:cx="http://schemas.microsoft.com/office/drawing/2014/chartex" xmlns:cx1="http://schemas.microsoft.com/office/drawing/2015/9/8/chartex" xmlns:cx2="http://schemas.microsoft.com/office/drawing/2015/10/21/chartex" xmlns:cx3="http://schemas.microsoft.com/office/drawing/2016/5/9/chartex" xmlns:cx4="http://schemas.microsoft.com/office/drawing/2016/5/10/chartex" xmlns:cx5="http://schemas.microsoft.com/office/drawing/2016/5/11/chartex" xmlns:cx6="http://schemas.microsoft.com/office/drawing/2016/5/12/chartex" xmlns:cx7="http://schemas.microsoft.com/office/drawing/2016/5/13/chartex" xmlns:cx8="http://schemas.microsoft.com/office/drawing/2016/5/14/chartex" xmlns:mc="http://schemas.openxmlformats.org/markup-compatibility/2006" xmlns:aink="http://schemas.microsoft.com/office/drawing/2016/ink" xmlns:am3d="http://schemas.microsoft.com/office/drawing/2017/model3d" xmlns:o="urn:schemas-microsoft-com:office:office" xmlns:oel="http://schemas.microsoft.com/office/2019/extlst" xmlns:r="http://schemas.openxmlformats.org/officeDocument/2006/relationships" xmlns:m="http://schemas.openxmlformats.org/officeDocument/2006/math" xmlns:v="urn:schemas-microsoft-com:vml" xmlns:wp14="http://schemas.microsoft.com/office/word/2010/wordprocessingDrawing" xmlns:wp="http://schemas.openxmlformats.org/drawingml/2006/wordprocessingDrawing" xmlns:w10="urn:schemas-microsoft-com:office:word" xmlns:w="http://schemas.openxmlformats.org/wordprocessingml/2006/main" xmlns:w14="http://schemas.microsoft.com/office/word/2010/wordml" xmlns:w15="http://schemas.microsoft.com/office/word/2012/wordml" xmlns:w16cex="http://schemas.microsoft.com/office/word/2018/wordml/cex" xmlns:w16cid="http://schemas.microsoft.com/office/word/2016/wordml/cid" xmlns:w16="http://schemas.microsoft.com/office/word/2018/wordml" xmlns:w16du="http://schemas.microsoft.com/office/word/2023/wordml/word16du" xmlns:w16sdtdh="http://schemas.microsoft.com/office/word/2020/wordml/sdtdatahash" xmlns:w16sdtfl="http://schemas.microsoft.com/office/word/2024/wordml/sdtformatlock" xmlns:w16se="http://schemas.microsoft.com/office/word/2015/wordml/symex" xmlns:wpg="http://schemas.microsoft.com/office/word/2010/wordprocessingGroup" xmlns:wpi="http://schemas.microsoft.com/office/word/2010/wordprocessingInk" xmlns:wne="http://schemas.microsoft.com/office/word/2006/wordml" xmlns:wps="http://schemas.microsoft.com/office/word/2010/wordprocessingShape" mc:Ignorable="w14 w15 w16se w16cid w16 w16cex w16sdtdh w16sdtfl w16du wp14">
   <w:body>
     <w:tbl>
       <w:tblPr>
@@ -131,14 +131,7 @@
               <w:rPr>
                 <w:rFonts w:ascii="GDS Transport Website Light" w:hAnsi="GDS Transport Website Light"/>
               </w:rPr>
-              <w:t>&lt;</w:t>
-            </w:r>
-            <w:proofErr w:type="gramStart"/>
-            <w:r>
-              <w:rPr>
-                <w:rFonts w:ascii="GDS Transport Website Light" w:hAnsi="GDS Transport Website Light"/>
-              </w:rPr>
-              <w:t>&lt;</w:t>
+              <w:t>&lt;&lt;</w:t>
             </w:r>
             <w:r>
               <w:rPr>
@@ -146,48 +139,11 @@
               </w:rPr>
               <w:t>{</w:t>
             </w:r>
-            <w:proofErr w:type="spellStart"/>
-            <w:proofErr w:type="gramEnd"/>
-            <w:r>
-              <w:rPr>
-                <w:rFonts w:ascii="GDS Transport Website Light" w:hAnsi="GDS Transport Website Light"/>
-              </w:rPr>
-              <w:t>dateFormat</w:t>
-            </w:r>
-            <w:proofErr w:type="spellEnd"/>
-            <w:r>
-              <w:rPr>
-                <w:rFonts w:ascii="GDS Transport Website Light" w:hAnsi="GDS Transport Website Light"/>
-              </w:rPr>
-              <w:t>($</w:t>
-            </w:r>
-            <w:proofErr w:type="spellStart"/>
-            <w:r>
-              <w:rPr>
-                <w:rFonts w:ascii="GDS Transport Website Light" w:hAnsi="GDS Transport Website Light"/>
-              </w:rPr>
-              <w:t>nowUTC</w:t>
-            </w:r>
-            <w:proofErr w:type="spellEnd"/>
-            <w:r>
-              <w:rPr>
-                <w:rFonts w:ascii="GDS Transport Website Light" w:hAnsi="GDS Transport Website Light"/>
-              </w:rPr>
-              <w:t xml:space="preserve"> ,‘d MMMM </w:t>
-            </w:r>
-            <w:proofErr w:type="spellStart"/>
-            <w:r>
-              <w:rPr>
-                <w:rFonts w:ascii="GDS Transport Website Light" w:hAnsi="GDS Transport Website Light"/>
-              </w:rPr>
-              <w:t>yyyy</w:t>
-            </w:r>
-            <w:proofErr w:type="spellEnd"/>
-            <w:r>
-              <w:rPr>
-                <w:rFonts w:ascii="GDS Transport Website Light" w:hAnsi="GDS Transport Website Light"/>
-              </w:rPr>
-              <w:t>’)} &gt;&gt;</w:t>
+            <w:r>
+              <w:rPr>
+                <w:rFonts w:ascii="GDS Transport Website Light" w:hAnsi="GDS Transport Website Light"/>
+              </w:rPr>
+              <w:t>dateFormat($nowUTC ,‘d MMMM yyyy’)} &gt;&gt;</w:t>
             </w:r>
           </w:p>
         </w:tc>
@@ -218,7 +174,6 @@
               </w:rPr>
               <w:t>&lt;&lt;</w:t>
             </w:r>
-            <w:proofErr w:type="spellStart"/>
             <w:r>
               <w:rPr>
                 <w:rFonts w:ascii="GDS Transport Website Light" w:hAnsi="GDS Transport Website Light"/>
@@ -229,7 +184,6 @@
               </w:rPr>
               <w:t>courtName</w:t>
             </w:r>
-            <w:proofErr w:type="spellEnd"/>
             <w:r>
               <w:rPr>
                 <w:rFonts w:ascii="GDS Transport Website Light" w:hAnsi="GDS Transport Website Light"/>
@@ -263,21 +217,7 @@
               <w:rPr>
                 <w:rFonts w:ascii="GDS Transport Website Light" w:hAnsi="GDS Transport Website Light"/>
               </w:rPr>
-              <w:t>&lt;&lt;</w:t>
-            </w:r>
-            <w:proofErr w:type="spellStart"/>
-            <w:r>
-              <w:rPr>
-                <w:rFonts w:ascii="GDS Transport Website Light" w:hAnsi="GDS Transport Website Light"/>
-              </w:rPr>
-              <w:t>caseNumber</w:t>
-            </w:r>
-            <w:proofErr w:type="spellEnd"/>
-            <w:r>
-              <w:rPr>
-                <w:rFonts w:ascii="GDS Transport Website Light" w:hAnsi="GDS Transport Website Light"/>
-              </w:rPr>
-              <w:t>&gt;&gt;</w:t>
+              <w:t>&lt;&lt;caseNumber&gt;&gt;</w:t>
             </w:r>
           </w:p>
         </w:tc>
@@ -650,7 +590,6 @@
               </w:rPr>
               <w:t>&lt;&lt;</w:t>
             </w:r>
-            <w:proofErr w:type="spellStart"/>
             <w:r>
               <w:rPr>
                 <w:rFonts w:ascii="GDSTransportWebsite" w:hAnsi="GDSTransportWebsite"/>
@@ -658,7 +597,6 @@
               </w:rPr>
               <w:t>cr</w:t>
             </w:r>
-            <w:proofErr w:type="spellEnd"/>
             <w:r>
               <w:rPr>
                 <w:rFonts w:ascii="GDSTransportWebsite" w:hAnsi="GDSTransportWebsite"/>
@@ -685,7 +623,6 @@
               </w:rPr>
               <w:t>2</w:t>
             </w:r>
-            <w:proofErr w:type="gramStart"/>
             <w:r>
               <w:rPr>
                 <w:rFonts w:ascii="GDS Transport Website Light" w:hAnsi="GDS Transport Website Light"/>
@@ -696,14 +633,7 @@
               <w:rPr>
                 <w:rFonts w:ascii="GDS Transport Website Light" w:hAnsi="GDS Transport Website Light"/>
               </w:rPr>
-              <w:t>!=</w:t>
-            </w:r>
-            <w:proofErr w:type="gramEnd"/>
-            <w:r>
-              <w:rPr>
-                <w:rFonts w:ascii="GDS Transport Website Light" w:hAnsi="GDS Transport Website Light"/>
-              </w:rPr>
-              <w:t>null}</w:t>
+              <w:t>!=null}</w:t>
             </w:r>
             <w:r>
               <w:rPr>
@@ -951,14 +881,7 @@
               <w:rPr>
                 <w:rFonts w:ascii="GDS Transport Website Light" w:hAnsi="GDS Transport Website Light"/>
               </w:rPr>
-              <w:t>&lt;&lt;</w:t>
-            </w:r>
-            <w:proofErr w:type="spellStart"/>
-            <w:r>
-              <w:rPr>
-                <w:rFonts w:ascii="GDS Transport Website Light" w:hAnsi="GDS Transport Website Light"/>
-              </w:rPr>
-              <w:t>d</w:t>
+              <w:t>&lt;&lt;d</w:t>
             </w:r>
             <w:r>
               <w:rPr>
@@ -970,14 +893,7 @@
               <w:rPr>
                 <w:rFonts w:ascii="GDS Transport Website Light" w:hAnsi="GDS Transport Website Light"/>
               </w:rPr>
-              <w:t>Num</w:t>
-            </w:r>
-            <w:proofErr w:type="spellEnd"/>
-            <w:r>
-              <w:rPr>
-                <w:rFonts w:ascii="GDS Transport Website Light" w:hAnsi="GDS Transport Website Light"/>
-              </w:rPr>
-              <w:t>&gt;&gt;</w:t>
+              <w:t>Num&gt;&gt;</w:t>
             </w:r>
           </w:p>
         </w:tc>
@@ -1008,7 +924,6 @@
               </w:rPr>
               <w:t>&lt;&lt;</w:t>
             </w:r>
-            <w:proofErr w:type="spellStart"/>
             <w:r>
               <w:rPr>
                 <w:rFonts w:ascii="GDSTransportWebsite" w:hAnsi="GDSTransportWebsite"/>
@@ -1016,7 +931,6 @@
               </w:rPr>
               <w:t>cr</w:t>
             </w:r>
-            <w:proofErr w:type="spellEnd"/>
             <w:r>
               <w:rPr>
                 <w:rFonts w:ascii="GDSTransportWebsite" w:hAnsi="GDSTransportWebsite"/>
@@ -1035,21 +949,7 @@
               <w:rPr>
                 <w:rFonts w:ascii="GDS Transport Website Light" w:hAnsi="GDS Transport Website Light"/>
               </w:rPr>
-              <w:t>defendant2</w:t>
-            </w:r>
-            <w:proofErr w:type="gramStart"/>
-            <w:r>
-              <w:rPr>
-                <w:rFonts w:ascii="GDS Transport Website Light" w:hAnsi="GDS Transport Website Light"/>
-              </w:rPr>
-              <w:t>Name!=</w:t>
-            </w:r>
-            <w:proofErr w:type="gramEnd"/>
-            <w:r>
-              <w:rPr>
-                <w:rFonts w:ascii="GDS Transport Website Light" w:hAnsi="GDS Transport Website Light"/>
-              </w:rPr>
-              <w:t>null}</w:t>
+              <w:t>defendant2Name!=null}</w:t>
             </w:r>
             <w:r>
               <w:rPr>
@@ -1232,16 +1132,8 @@
         <w:rPr>
           <w:rFonts w:ascii="GDS Transport Website Light" w:hAnsi="GDS Transport Website Light"/>
         </w:rPr>
-        <w:t xml:space="preserve">This order is made by </w:t>
+        <w:t>This order is made by</w:t>
       </w:r>
-      <w:proofErr w:type="spellStart"/>
-      <w:r>
-        <w:rPr>
-          <w:rFonts w:ascii="GDS Transport Website Light" w:hAnsi="GDS Transport Website Light"/>
-        </w:rPr>
-        <w:t>by</w:t>
-      </w:r>
-      <w:proofErr w:type="spellEnd"/>
       <w:r>
         <w:rPr>
           <w:rFonts w:ascii="GDS Transport Website Light" w:hAnsi="GDS Transport Website Light"/>
@@ -1252,70 +1144,13 @@
         <w:rPr>
           <w:rFonts w:ascii="GDS Transport Website Light" w:hAnsi="GDS Transport Website Light"/>
         </w:rPr>
-        <w:t>&lt;</w:t>
-      </w:r>
-      <w:proofErr w:type="gramStart"/>
-      <w:r>
-        <w:rPr>
-          <w:rFonts w:ascii="GDS Transport Website Light" w:hAnsi="GDS Transport Website Light"/>
-        </w:rPr>
-        <w:t>&lt;{</w:t>
-      </w:r>
-      <w:proofErr w:type="spellStart"/>
-      <w:proofErr w:type="gramEnd"/>
-      <w:r>
-        <w:rPr>
-          <w:rFonts w:ascii="GDS Transport Website Light" w:hAnsi="GDS Transport Website Light"/>
-        </w:rPr>
-        <w:t>dateFormat</w:t>
-      </w:r>
-      <w:proofErr w:type="spellEnd"/>
-      <w:r>
-        <w:rPr>
-          <w:rFonts w:ascii="GDS Transport Website Light" w:hAnsi="GDS Transport Website Light"/>
-        </w:rPr>
-        <w:t>($</w:t>
-      </w:r>
-      <w:proofErr w:type="spellStart"/>
-      <w:r>
-        <w:rPr>
-          <w:rFonts w:ascii="GDS Transport Website Light" w:hAnsi="GDS Transport Website Light"/>
-        </w:rPr>
-        <w:t>nowUTC</w:t>
-      </w:r>
-      <w:proofErr w:type="spellEnd"/>
-      <w:r>
-        <w:rPr>
-          <w:rFonts w:ascii="GDS Transport Website Light" w:hAnsi="GDS Transport Website Light"/>
-        </w:rPr>
-        <w:t xml:space="preserve"> ,‘d MMMM </w:t>
-      </w:r>
-      <w:proofErr w:type="spellStart"/>
-      <w:r>
-        <w:rPr>
-          <w:rFonts w:ascii="GDS Transport Website Light" w:hAnsi="GDS Transport Website Light"/>
-        </w:rPr>
-        <w:t>yyyy</w:t>
-      </w:r>
-      <w:proofErr w:type="spellEnd"/>
-      <w:r>
-        <w:rPr>
-          <w:rFonts w:ascii="GDS Transport Website Light" w:hAnsi="GDS Transport Website Light"/>
-        </w:rPr>
-        <w:t>’)} &gt;&gt;</w:t>
+        <w:t>&lt;&lt;{dateFormat($nowUTC ,‘d MMMM yyyy’)} &gt;&gt;</w:t>
       </w:r>
       <w:r>
         <w:rPr>
           <w:rFonts w:ascii="GDS Transport Website Light" w:hAnsi="GDS Transport Website Light"/>
         </w:rPr>
-        <w:t xml:space="preserve"> at &lt;&lt;</w:t>
-      </w:r>
-      <w:proofErr w:type="spellStart"/>
-      <w:r>
-        <w:rPr>
-          <w:rFonts w:ascii="GDS Transport Website Light" w:hAnsi="GDS Transport Website Light"/>
-        </w:rPr>
-        <w:t>court</w:t>
+        <w:t xml:space="preserve"> at &lt;&lt;court</w:t>
       </w:r>
       <w:r>
         <w:rPr>
@@ -1323,7 +1158,6 @@
         </w:rPr>
         <w:t>Location</w:t>
       </w:r>
-      <w:proofErr w:type="spellEnd"/>
       <w:r>
         <w:rPr>
           <w:rFonts w:ascii="GDS Transport Website Light" w:hAnsi="GDS Transport Website Light"/>
@@ -1348,16 +1182,8 @@
         <w:rPr>
           <w:rFonts w:ascii="GDS Transport Website Light" w:hAnsi="GDS Transport Website Light"/>
         </w:rPr>
-        <w:t xml:space="preserve">It is ordered </w:t>
+        <w:t>It is ordered that:-</w:t>
       </w:r>
-      <w:proofErr w:type="gramStart"/>
-      <w:r>
-        <w:rPr>
-          <w:rFonts w:ascii="GDS Transport Website Light" w:hAnsi="GDS Transport Website Light"/>
-        </w:rPr>
-        <w:t>that:-</w:t>
-      </w:r>
-      <w:proofErr w:type="gramEnd"/>
     </w:p>
     <w:p>
       <w:pPr>
@@ -1388,7 +1214,7 @@
 </file>
 
 <file path=word/endnotes.xml><?xml version="1.0" encoding="utf-8"?>
-<w:endnotes xmlns:wpc="http://schemas.microsoft.com/office/word/2010/wordprocessingCanvas" xmlns:cx="http://schemas.microsoft.com/office/drawing/2014/chartex" xmlns:cx1="http://schemas.microsoft.com/office/drawing/2015/9/8/chartex" xmlns:cx2="http://schemas.microsoft.com/office/drawing/2015/10/21/chartex" xmlns:cx3="http://schemas.microsoft.com/office/drawing/2016/5/9/chartex" xmlns:cx4="http://schemas.microsoft.com/office/drawing/2016/5/10/chartex" xmlns:cx5="http://schemas.microsoft.com/office/drawing/2016/5/11/chartex" xmlns:cx6="http://schemas.microsoft.com/office/drawing/2016/5/12/chartex" xmlns:cx7="http://schemas.microsoft.com/office/drawing/2016/5/13/chartex" xmlns:cx8="http://schemas.microsoft.com/office/drawing/2016/5/14/chartex" xmlns:mc="http://schemas.openxmlformats.org/markup-compatibility/2006" xmlns:aink="http://schemas.microsoft.com/office/drawing/2016/ink" xmlns:am3d="http://schemas.microsoft.com/office/drawing/2017/model3d" xmlns:o="urn:schemas-microsoft-com:office:office" xmlns:oel="http://schemas.microsoft.com/office/2019/extlst" xmlns:r="http://schemas.openxmlformats.org/officeDocument/2006/relationships" xmlns:m="http://schemas.openxmlformats.org/officeDocument/2006/math" xmlns:v="urn:schemas-microsoft-com:vml" xmlns:wp14="http://schemas.microsoft.com/office/word/2010/wordprocessingDrawing" xmlns:wp="http://schemas.openxmlformats.org/drawingml/2006/wordprocessingDrawing" xmlns:w10="urn:schemas-microsoft-com:office:word" xmlns:w="http://schemas.openxmlformats.org/wordprocessingml/2006/main" xmlns:w14="http://schemas.microsoft.com/office/word/2010/wordml" xmlns:w15="http://schemas.microsoft.com/office/word/2012/wordml" xmlns:w16cex="http://schemas.microsoft.com/office/word/2018/wordml/cex" xmlns:w16cid="http://schemas.microsoft.com/office/word/2016/wordml/cid" xmlns:w16="http://schemas.microsoft.com/office/word/2018/wordml" xmlns:w16sdtdh="http://schemas.microsoft.com/office/word/2020/wordml/sdtdatahash" xmlns:w16se="http://schemas.microsoft.com/office/word/2015/wordml/symex" xmlns:wpg="http://schemas.microsoft.com/office/word/2010/wordprocessingGroup" xmlns:wpi="http://schemas.microsoft.com/office/word/2010/wordprocessingInk" xmlns:wne="http://schemas.microsoft.com/office/word/2006/wordml" xmlns:wps="http://schemas.microsoft.com/office/word/2010/wordprocessingShape" mc:Ignorable="w14 w15 w16se w16cid w16 w16cex w16sdtdh wp14">
+<w:endnotes xmlns:wpc="http://schemas.microsoft.com/office/word/2010/wordprocessingCanvas" xmlns:cx="http://schemas.microsoft.com/office/drawing/2014/chartex" xmlns:cx1="http://schemas.microsoft.com/office/drawing/2015/9/8/chartex" xmlns:cx2="http://schemas.microsoft.com/office/drawing/2015/10/21/chartex" xmlns:cx3="http://schemas.microsoft.com/office/drawing/2016/5/9/chartex" xmlns:cx4="http://schemas.microsoft.com/office/drawing/2016/5/10/chartex" xmlns:cx5="http://schemas.microsoft.com/office/drawing/2016/5/11/chartex" xmlns:cx6="http://schemas.microsoft.com/office/drawing/2016/5/12/chartex" xmlns:cx7="http://schemas.microsoft.com/office/drawing/2016/5/13/chartex" xmlns:cx8="http://schemas.microsoft.com/office/drawing/2016/5/14/chartex" xmlns:mc="http://schemas.openxmlformats.org/markup-compatibility/2006" xmlns:aink="http://schemas.microsoft.com/office/drawing/2016/ink" xmlns:am3d="http://schemas.microsoft.com/office/drawing/2017/model3d" xmlns:o="urn:schemas-microsoft-com:office:office" xmlns:oel="http://schemas.microsoft.com/office/2019/extlst" xmlns:r="http://schemas.openxmlformats.org/officeDocument/2006/relationships" xmlns:m="http://schemas.openxmlformats.org/officeDocument/2006/math" xmlns:v="urn:schemas-microsoft-com:vml" xmlns:wp14="http://schemas.microsoft.com/office/word/2010/wordprocessingDrawing" xmlns:wp="http://schemas.openxmlformats.org/drawingml/2006/wordprocessingDrawing" xmlns:w10="urn:schemas-microsoft-com:office:word" xmlns:w="http://schemas.openxmlformats.org/wordprocessingml/2006/main" xmlns:w14="http://schemas.microsoft.com/office/word/2010/wordml" xmlns:w15="http://schemas.microsoft.com/office/word/2012/wordml" xmlns:w16cex="http://schemas.microsoft.com/office/word/2018/wordml/cex" xmlns:w16cid="http://schemas.microsoft.com/office/word/2016/wordml/cid" xmlns:w16="http://schemas.microsoft.com/office/word/2018/wordml" xmlns:w16du="http://schemas.microsoft.com/office/word/2023/wordml/word16du" xmlns:w16sdtdh="http://schemas.microsoft.com/office/word/2020/wordml/sdtdatahash" xmlns:w16sdtfl="http://schemas.microsoft.com/office/word/2024/wordml/sdtformatlock" xmlns:w16se="http://schemas.microsoft.com/office/word/2015/wordml/symex" xmlns:wpg="http://schemas.microsoft.com/office/word/2010/wordprocessingGroup" xmlns:wpi="http://schemas.microsoft.com/office/word/2010/wordprocessingInk" xmlns:wne="http://schemas.microsoft.com/office/word/2006/wordml" xmlns:wps="http://schemas.microsoft.com/office/word/2010/wordprocessingShape" mc:Ignorable="w14 w15 w16se w16cid w16 w16cex w16sdtdh w16sdtfl w16du wp14">
   <w:endnote w:type="separator" w:id="-1">
     <w:p>
       <w:r>
@@ -1407,7 +1233,7 @@
 </file>
 
 <file path=word/footer1.xml><?xml version="1.0" encoding="utf-8"?>
-<w:ftr xmlns:wpc="http://schemas.microsoft.com/office/word/2010/wordprocessingCanvas" xmlns:cx="http://schemas.microsoft.com/office/drawing/2014/chartex" xmlns:cx1="http://schemas.microsoft.com/office/drawing/2015/9/8/chartex" xmlns:cx2="http://schemas.microsoft.com/office/drawing/2015/10/21/chartex" xmlns:cx3="http://schemas.microsoft.com/office/drawing/2016/5/9/chartex" xmlns:cx4="http://schemas.microsoft.com/office/drawing/2016/5/10/chartex" xmlns:cx5="http://schemas.microsoft.com/office/drawing/2016/5/11/chartex" xmlns:cx6="http://schemas.microsoft.com/office/drawing/2016/5/12/chartex" xmlns:cx7="http://schemas.microsoft.com/office/drawing/2016/5/13/chartex" xmlns:cx8="http://schemas.microsoft.com/office/drawing/2016/5/14/chartex" xmlns:mc="http://schemas.openxmlformats.org/markup-compatibility/2006" xmlns:aink="http://schemas.microsoft.com/office/drawing/2016/ink" xmlns:am3d="http://schemas.microsoft.com/office/drawing/2017/model3d" xmlns:o="urn:schemas-microsoft-com:office:office" xmlns:oel="http://schemas.microsoft.com/office/2019/extlst" xmlns:r="http://schemas.openxmlformats.org/officeDocument/2006/relationships" xmlns:m="http://schemas.openxmlformats.org/officeDocument/2006/math" xmlns:v="urn:schemas-microsoft-com:vml" xmlns:wp14="http://schemas.microsoft.com/office/word/2010/wordprocessingDrawing" xmlns:wp="http://schemas.openxmlformats.org/drawingml/2006/wordprocessingDrawing" xmlns:w10="urn:schemas-microsoft-com:office:word" xmlns:w="http://schemas.openxmlformats.org/wordprocessingml/2006/main" xmlns:w14="http://schemas.microsoft.com/office/word/2010/wordml" xmlns:w15="http://schemas.microsoft.com/office/word/2012/wordml" xmlns:w16cex="http://schemas.microsoft.com/office/word/2018/wordml/cex" xmlns:w16cid="http://schemas.microsoft.com/office/word/2016/wordml/cid" xmlns:w16="http://schemas.microsoft.com/office/word/2018/wordml" xmlns:w16sdtdh="http://schemas.microsoft.com/office/word/2020/wordml/sdtdatahash" xmlns:w16se="http://schemas.microsoft.com/office/word/2015/wordml/symex" xmlns:wpg="http://schemas.microsoft.com/office/word/2010/wordprocessingGroup" xmlns:wpi="http://schemas.microsoft.com/office/word/2010/wordprocessingInk" xmlns:wne="http://schemas.microsoft.com/office/word/2006/wordml" xmlns:wps="http://schemas.microsoft.com/office/word/2010/wordprocessingShape" mc:Ignorable="w14 w15 w16se w16cid w16 w16cex w16sdtdh wp14">
+<w:ftr xmlns:wpc="http://schemas.microsoft.com/office/word/2010/wordprocessingCanvas" xmlns:cx="http://schemas.microsoft.com/office/drawing/2014/chartex" xmlns:cx1="http://schemas.microsoft.com/office/drawing/2015/9/8/chartex" xmlns:cx2="http://schemas.microsoft.com/office/drawing/2015/10/21/chartex" xmlns:cx3="http://schemas.microsoft.com/office/drawing/2016/5/9/chartex" xmlns:cx4="http://schemas.microsoft.com/office/drawing/2016/5/10/chartex" xmlns:cx5="http://schemas.microsoft.com/office/drawing/2016/5/11/chartex" xmlns:cx6="http://schemas.microsoft.com/office/drawing/2016/5/12/chartex" xmlns:cx7="http://schemas.microsoft.com/office/drawing/2016/5/13/chartex" xmlns:cx8="http://schemas.microsoft.com/office/drawing/2016/5/14/chartex" xmlns:mc="http://schemas.openxmlformats.org/markup-compatibility/2006" xmlns:aink="http://schemas.microsoft.com/office/drawing/2016/ink" xmlns:am3d="http://schemas.microsoft.com/office/drawing/2017/model3d" xmlns:o="urn:schemas-microsoft-com:office:office" xmlns:oel="http://schemas.microsoft.com/office/2019/extlst" xmlns:r="http://schemas.openxmlformats.org/officeDocument/2006/relationships" xmlns:m="http://schemas.openxmlformats.org/officeDocument/2006/math" xmlns:v="urn:schemas-microsoft-com:vml" xmlns:wp14="http://schemas.microsoft.com/office/word/2010/wordprocessingDrawing" xmlns:wp="http://schemas.openxmlformats.org/drawingml/2006/wordprocessingDrawing" xmlns:w10="urn:schemas-microsoft-com:office:word" xmlns:w="http://schemas.openxmlformats.org/wordprocessingml/2006/main" xmlns:w14="http://schemas.microsoft.com/office/word/2010/wordml" xmlns:w15="http://schemas.microsoft.com/office/word/2012/wordml" xmlns:w16cex="http://schemas.microsoft.com/office/word/2018/wordml/cex" xmlns:w16cid="http://schemas.microsoft.com/office/word/2016/wordml/cid" xmlns:w16="http://schemas.microsoft.com/office/word/2018/wordml" xmlns:w16du="http://schemas.microsoft.com/office/word/2023/wordml/word16du" xmlns:w16sdtdh="http://schemas.microsoft.com/office/word/2020/wordml/sdtdatahash" xmlns:w16sdtfl="http://schemas.microsoft.com/office/word/2024/wordml/sdtformatlock" xmlns:w16se="http://schemas.microsoft.com/office/word/2015/wordml/symex" xmlns:wpg="http://schemas.microsoft.com/office/word/2010/wordprocessingGroup" xmlns:wpi="http://schemas.microsoft.com/office/word/2010/wordprocessingInk" xmlns:wne="http://schemas.microsoft.com/office/word/2006/wordml" xmlns:wps="http://schemas.microsoft.com/office/word/2010/wordprocessingShape" mc:Ignorable="w14 w15 w16se w16cid w16 w16cex w16sdtdh w16sdtfl w16du wp14">
   <w:p>
     <w:pPr>
       <w:pStyle w:val="Footer"/>
@@ -1417,7 +1243,7 @@
 </file>
 
 <file path=word/footer2.xml><?xml version="1.0" encoding="utf-8"?>
-<w:ftr xmlns:wpc="http://schemas.microsoft.com/office/word/2010/wordprocessingCanvas" xmlns:cx="http://schemas.microsoft.com/office/drawing/2014/chartex" xmlns:cx1="http://schemas.microsoft.com/office/drawing/2015/9/8/chartex" xmlns:cx2="http://schemas.microsoft.com/office/drawing/2015/10/21/chartex" xmlns:cx3="http://schemas.microsoft.com/office/drawing/2016/5/9/chartex" xmlns:cx4="http://schemas.microsoft.com/office/drawing/2016/5/10/chartex" xmlns:cx5="http://schemas.microsoft.com/office/drawing/2016/5/11/chartex" xmlns:cx6="http://schemas.microsoft.com/office/drawing/2016/5/12/chartex" xmlns:cx7="http://schemas.microsoft.com/office/drawing/2016/5/13/chartex" xmlns:cx8="http://schemas.microsoft.com/office/drawing/2016/5/14/chartex" xmlns:mc="http://schemas.openxmlformats.org/markup-compatibility/2006" xmlns:aink="http://schemas.microsoft.com/office/drawing/2016/ink" xmlns:am3d="http://schemas.microsoft.com/office/drawing/2017/model3d" xmlns:o="urn:schemas-microsoft-com:office:office" xmlns:oel="http://schemas.microsoft.com/office/2019/extlst" xmlns:r="http://schemas.openxmlformats.org/officeDocument/2006/relationships" xmlns:m="http://schemas.openxmlformats.org/officeDocument/2006/math" xmlns:v="urn:schemas-microsoft-com:vml" xmlns:wp14="http://schemas.microsoft.com/office/word/2010/wordprocessingDrawing" xmlns:wp="http://schemas.openxmlformats.org/drawingml/2006/wordprocessingDrawing" xmlns:w10="urn:schemas-microsoft-com:office:word" xmlns:w="http://schemas.openxmlformats.org/wordprocessingml/2006/main" xmlns:w14="http://schemas.microsoft.com/office/word/2010/wordml" xmlns:w15="http://schemas.microsoft.com/office/word/2012/wordml" xmlns:w16cex="http://schemas.microsoft.com/office/word/2018/wordml/cex" xmlns:w16cid="http://schemas.microsoft.com/office/word/2016/wordml/cid" xmlns:w16="http://schemas.microsoft.com/office/word/2018/wordml" xmlns:w16sdtdh="http://schemas.microsoft.com/office/word/2020/wordml/sdtdatahash" xmlns:w16se="http://schemas.microsoft.com/office/word/2015/wordml/symex" xmlns:wpg="http://schemas.microsoft.com/office/word/2010/wordprocessingGroup" xmlns:wpi="http://schemas.microsoft.com/office/word/2010/wordprocessingInk" xmlns:wne="http://schemas.microsoft.com/office/word/2006/wordml" xmlns:wps="http://schemas.microsoft.com/office/word/2010/wordprocessingShape" mc:Ignorable="w14 w15 w16se w16cid w16 w16cex w16sdtdh wp14">
+<w:ftr xmlns:wpc="http://schemas.microsoft.com/office/word/2010/wordprocessingCanvas" xmlns:cx="http://schemas.microsoft.com/office/drawing/2014/chartex" xmlns:cx1="http://schemas.microsoft.com/office/drawing/2015/9/8/chartex" xmlns:cx2="http://schemas.microsoft.com/office/drawing/2015/10/21/chartex" xmlns:cx3="http://schemas.microsoft.com/office/drawing/2016/5/9/chartex" xmlns:cx4="http://schemas.microsoft.com/office/drawing/2016/5/10/chartex" xmlns:cx5="http://schemas.microsoft.com/office/drawing/2016/5/11/chartex" xmlns:cx6="http://schemas.microsoft.com/office/drawing/2016/5/12/chartex" xmlns:cx7="http://schemas.microsoft.com/office/drawing/2016/5/13/chartex" xmlns:cx8="http://schemas.microsoft.com/office/drawing/2016/5/14/chartex" xmlns:mc="http://schemas.openxmlformats.org/markup-compatibility/2006" xmlns:aink="http://schemas.microsoft.com/office/drawing/2016/ink" xmlns:am3d="http://schemas.microsoft.com/office/drawing/2017/model3d" xmlns:o="urn:schemas-microsoft-com:office:office" xmlns:oel="http://schemas.microsoft.com/office/2019/extlst" xmlns:r="http://schemas.openxmlformats.org/officeDocument/2006/relationships" xmlns:m="http://schemas.openxmlformats.org/officeDocument/2006/math" xmlns:v="urn:schemas-microsoft-com:vml" xmlns:wp14="http://schemas.microsoft.com/office/word/2010/wordprocessingDrawing" xmlns:wp="http://schemas.openxmlformats.org/drawingml/2006/wordprocessingDrawing" xmlns:w10="urn:schemas-microsoft-com:office:word" xmlns:w="http://schemas.openxmlformats.org/wordprocessingml/2006/main" xmlns:w14="http://schemas.microsoft.com/office/word/2010/wordml" xmlns:w15="http://schemas.microsoft.com/office/word/2012/wordml" xmlns:w16cex="http://schemas.microsoft.com/office/word/2018/wordml/cex" xmlns:w16cid="http://schemas.microsoft.com/office/word/2016/wordml/cid" xmlns:w16="http://schemas.microsoft.com/office/word/2018/wordml" xmlns:w16du="http://schemas.microsoft.com/office/word/2023/wordml/word16du" xmlns:w16sdtdh="http://schemas.microsoft.com/office/word/2020/wordml/sdtdatahash" xmlns:w16sdtfl="http://schemas.microsoft.com/office/word/2024/wordml/sdtformatlock" xmlns:w16se="http://schemas.microsoft.com/office/word/2015/wordml/symex" xmlns:wpg="http://schemas.microsoft.com/office/word/2010/wordprocessingGroup" xmlns:wpi="http://schemas.microsoft.com/office/word/2010/wordprocessingInk" xmlns:wne="http://schemas.microsoft.com/office/word/2006/wordml" xmlns:wps="http://schemas.microsoft.com/office/word/2010/wordprocessingShape" mc:Ignorable="w14 w15 w16se w16cid w16 w16cex w16sdtdh w16sdtfl w16du wp14">
   <w:p>
     <w:pPr>
       <w:pStyle w:val="Footer"/>
@@ -1427,7 +1253,7 @@
 </file>
 
 <file path=word/footnotes.xml><?xml version="1.0" encoding="utf-8"?>
-<w:footnotes xmlns:wpc="http://schemas.microsoft.com/office/word/2010/wordprocessingCanvas" xmlns:cx="http://schemas.microsoft.com/office/drawing/2014/chartex" xmlns:cx1="http://schemas.microsoft.com/office/drawing/2015/9/8/chartex" xmlns:cx2="http://schemas.microsoft.com/office/drawing/2015/10/21/chartex" xmlns:cx3="http://schemas.microsoft.com/office/drawing/2016/5/9/chartex" xmlns:cx4="http://schemas.microsoft.com/office/drawing/2016/5/10/chartex" xmlns:cx5="http://schemas.microsoft.com/office/drawing/2016/5/11/chartex" xmlns:cx6="http://schemas.microsoft.com/office/drawing/2016/5/12/chartex" xmlns:cx7="http://schemas.microsoft.com/office/drawing/2016/5/13/chartex" xmlns:cx8="http://schemas.microsoft.com/office/drawing/2016/5/14/chartex" xmlns:mc="http://schemas.openxmlformats.org/markup-compatibility/2006" xmlns:aink="http://schemas.microsoft.com/office/drawing/2016/ink" xmlns:am3d="http://schemas.microsoft.com/office/drawing/2017/model3d" xmlns:o="urn:schemas-microsoft-com:office:office" xmlns:oel="http://schemas.microsoft.com/office/2019/extlst" xmlns:r="http://schemas.openxmlformats.org/officeDocument/2006/relationships" xmlns:m="http://schemas.openxmlformats.org/officeDocument/2006/math" xmlns:v="urn:schemas-microsoft-com:vml" xmlns:wp14="http://schemas.microsoft.com/office/word/2010/wordprocessingDrawing" xmlns:wp="http://schemas.openxmlformats.org/drawingml/2006/wordprocessingDrawing" xmlns:w10="urn:schemas-microsoft-com:office:word" xmlns:w="http://schemas.openxmlformats.org/wordprocessingml/2006/main" xmlns:w14="http://schemas.microsoft.com/office/word/2010/wordml" xmlns:w15="http://schemas.microsoft.com/office/word/2012/wordml" xmlns:w16cex="http://schemas.microsoft.com/office/word/2018/wordml/cex" xmlns:w16cid="http://schemas.microsoft.com/office/word/2016/wordml/cid" xmlns:w16="http://schemas.microsoft.com/office/word/2018/wordml" xmlns:w16sdtdh="http://schemas.microsoft.com/office/word/2020/wordml/sdtdatahash" xmlns:w16se="http://schemas.microsoft.com/office/word/2015/wordml/symex" xmlns:wpg="http://schemas.microsoft.com/office/word/2010/wordprocessingGroup" xmlns:wpi="http://schemas.microsoft.com/office/word/2010/wordprocessingInk" xmlns:wne="http://schemas.microsoft.com/office/word/2006/wordml" xmlns:wps="http://schemas.microsoft.com/office/word/2010/wordprocessingShape" mc:Ignorable="w14 w15 w16se w16cid w16 w16cex w16sdtdh wp14">
+<w:footnotes xmlns:wpc="http://schemas.microsoft.com/office/word/2010/wordprocessingCanvas" xmlns:cx="http://schemas.microsoft.com/office/drawing/2014/chartex" xmlns:cx1="http://schemas.microsoft.com/office/drawing/2015/9/8/chartex" xmlns:cx2="http://schemas.microsoft.com/office/drawing/2015/10/21/chartex" xmlns:cx3="http://schemas.microsoft.com/office/drawing/2016/5/9/chartex" xmlns:cx4="http://schemas.microsoft.com/office/drawing/2016/5/10/chartex" xmlns:cx5="http://schemas.microsoft.com/office/drawing/2016/5/11/chartex" xmlns:cx6="http://schemas.microsoft.com/office/drawing/2016/5/12/chartex" xmlns:cx7="http://schemas.microsoft.com/office/drawing/2016/5/13/chartex" xmlns:cx8="http://schemas.microsoft.com/office/drawing/2016/5/14/chartex" xmlns:mc="http://schemas.openxmlformats.org/markup-compatibility/2006" xmlns:aink="http://schemas.microsoft.com/office/drawing/2016/ink" xmlns:am3d="http://schemas.microsoft.com/office/drawing/2017/model3d" xmlns:o="urn:schemas-microsoft-com:office:office" xmlns:oel="http://schemas.microsoft.com/office/2019/extlst" xmlns:r="http://schemas.openxmlformats.org/officeDocument/2006/relationships" xmlns:m="http://schemas.openxmlformats.org/officeDocument/2006/math" xmlns:v="urn:schemas-microsoft-com:vml" xmlns:wp14="http://schemas.microsoft.com/office/word/2010/wordprocessingDrawing" xmlns:wp="http://schemas.openxmlformats.org/drawingml/2006/wordprocessingDrawing" xmlns:w10="urn:schemas-microsoft-com:office:word" xmlns:w="http://schemas.openxmlformats.org/wordprocessingml/2006/main" xmlns:w14="http://schemas.microsoft.com/office/word/2010/wordml" xmlns:w15="http://schemas.microsoft.com/office/word/2012/wordml" xmlns:w16cex="http://schemas.microsoft.com/office/word/2018/wordml/cex" xmlns:w16cid="http://schemas.microsoft.com/office/word/2016/wordml/cid" xmlns:w16="http://schemas.microsoft.com/office/word/2018/wordml" xmlns:w16du="http://schemas.microsoft.com/office/word/2023/wordml/word16du" xmlns:w16sdtdh="http://schemas.microsoft.com/office/word/2020/wordml/sdtdatahash" xmlns:w16sdtfl="http://schemas.microsoft.com/office/word/2024/wordml/sdtformatlock" xmlns:w16se="http://schemas.microsoft.com/office/word/2015/wordml/symex" xmlns:wpg="http://schemas.microsoft.com/office/word/2010/wordprocessingGroup" xmlns:wpi="http://schemas.microsoft.com/office/word/2010/wordprocessingInk" xmlns:wne="http://schemas.microsoft.com/office/word/2006/wordml" xmlns:wps="http://schemas.microsoft.com/office/word/2010/wordprocessingShape" mc:Ignorable="w14 w15 w16se w16cid w16 w16cex w16sdtdh w16sdtfl w16du wp14">
   <w:footnote w:type="separator" w:id="-1">
     <w:p>
       <w:r>
@@ -1446,7 +1272,7 @@
 </file>
 
 <file path=word/numbering.xml><?xml version="1.0" encoding="utf-8"?>
-<w:numbering xmlns:wpc="http://schemas.microsoft.com/office/word/2010/wordprocessingCanvas" xmlns:cx="http://schemas.microsoft.com/office/drawing/2014/chartex" xmlns:cx1="http://schemas.microsoft.com/office/drawing/2015/9/8/chartex" xmlns:cx2="http://schemas.microsoft.com/office/drawing/2015/10/21/chartex" xmlns:cx3="http://schemas.microsoft.com/office/drawing/2016/5/9/chartex" xmlns:cx4="http://schemas.microsoft.com/office/drawing/2016/5/10/chartex" xmlns:cx5="http://schemas.microsoft.com/office/drawing/2016/5/11/chartex" xmlns:cx6="http://schemas.microsoft.com/office/drawing/2016/5/12/chartex" xmlns:cx7="http://schemas.microsoft.com/office/drawing/2016/5/13/chartex" xmlns:cx8="http://schemas.microsoft.com/office/drawing/2016/5/14/chartex" xmlns:mc="http://schemas.openxmlformats.org/markup-compatibility/2006" xmlns:aink="http://schemas.microsoft.com/office/drawing/2016/ink" xmlns:am3d="http://schemas.microsoft.com/office/drawing/2017/model3d" xmlns:o="urn:schemas-microsoft-com:office:office" xmlns:oel="http://schemas.microsoft.com/office/2019/extlst" xmlns:r="http://schemas.openxmlformats.org/officeDocument/2006/relationships" xmlns:m="http://schemas.openxmlformats.org/officeDocument/2006/math" xmlns:v="urn:schemas-microsoft-com:vml" xmlns:wp14="http://schemas.microsoft.com/office/word/2010/wordprocessingDrawing" xmlns:wp="http://schemas.openxmlformats.org/drawingml/2006/wordprocessingDrawing" xmlns:w10="urn:schemas-microsoft-com:office:word" xmlns:w="http://schemas.openxmlformats.org/wordprocessingml/2006/main" xmlns:w14="http://schemas.microsoft.com/office/word/2010/wordml" xmlns:w15="http://schemas.microsoft.com/office/word/2012/wordml" xmlns:w16cex="http://schemas.microsoft.com/office/word/2018/wordml/cex" xmlns:w16cid="http://schemas.microsoft.com/office/word/2016/wordml/cid" xmlns:w16="http://schemas.microsoft.com/office/word/2018/wordml" xmlns:w16sdtdh="http://schemas.microsoft.com/office/word/2020/wordml/sdtdatahash" xmlns:w16se="http://schemas.microsoft.com/office/word/2015/wordml/symex" xmlns:wpg="http://schemas.microsoft.com/office/word/2010/wordprocessingGroup" xmlns:wpi="http://schemas.microsoft.com/office/word/2010/wordprocessingInk" xmlns:wne="http://schemas.microsoft.com/office/word/2006/wordml" xmlns:wps="http://schemas.microsoft.com/office/word/2010/wordprocessingShape" mc:Ignorable="w14 w15 w16se w16cid w16 w16cex w16sdtdh wp14">
+<w:numbering xmlns:wpc="http://schemas.microsoft.com/office/word/2010/wordprocessingCanvas" xmlns:cx="http://schemas.microsoft.com/office/drawing/2014/chartex" xmlns:cx1="http://schemas.microsoft.com/office/drawing/2015/9/8/chartex" xmlns:cx2="http://schemas.microsoft.com/office/drawing/2015/10/21/chartex" xmlns:cx3="http://schemas.microsoft.com/office/drawing/2016/5/9/chartex" xmlns:cx4="http://schemas.microsoft.com/office/drawing/2016/5/10/chartex" xmlns:cx5="http://schemas.microsoft.com/office/drawing/2016/5/11/chartex" xmlns:cx6="http://schemas.microsoft.com/office/drawing/2016/5/12/chartex" xmlns:cx7="http://schemas.microsoft.com/office/drawing/2016/5/13/chartex" xmlns:cx8="http://schemas.microsoft.com/office/drawing/2016/5/14/chartex" xmlns:mc="http://schemas.openxmlformats.org/markup-compatibility/2006" xmlns:aink="http://schemas.microsoft.com/office/drawing/2016/ink" xmlns:am3d="http://schemas.microsoft.com/office/drawing/2017/model3d" xmlns:o="urn:schemas-microsoft-com:office:office" xmlns:oel="http://schemas.microsoft.com/office/2019/extlst" xmlns:r="http://schemas.openxmlformats.org/officeDocument/2006/relationships" xmlns:m="http://schemas.openxmlformats.org/officeDocument/2006/math" xmlns:v="urn:schemas-microsoft-com:vml" xmlns:wp14="http://schemas.microsoft.com/office/word/2010/wordprocessingDrawing" xmlns:wp="http://schemas.openxmlformats.org/drawingml/2006/wordprocessingDrawing" xmlns:w10="urn:schemas-microsoft-com:office:word" xmlns:w="http://schemas.openxmlformats.org/wordprocessingml/2006/main" xmlns:w14="http://schemas.microsoft.com/office/word/2010/wordml" xmlns:w15="http://schemas.microsoft.com/office/word/2012/wordml" xmlns:w16cex="http://schemas.microsoft.com/office/word/2018/wordml/cex" xmlns:w16cid="http://schemas.microsoft.com/office/word/2016/wordml/cid" xmlns:w16="http://schemas.microsoft.com/office/word/2018/wordml" xmlns:w16du="http://schemas.microsoft.com/office/word/2023/wordml/word16du" xmlns:w16sdtdh="http://schemas.microsoft.com/office/word/2020/wordml/sdtdatahash" xmlns:w16sdtfl="http://schemas.microsoft.com/office/word/2024/wordml/sdtformatlock" xmlns:w16se="http://schemas.microsoft.com/office/word/2015/wordml/symex" xmlns:wpg="http://schemas.microsoft.com/office/word/2010/wordprocessingGroup" xmlns:wpi="http://schemas.microsoft.com/office/word/2010/wordprocessingInk" xmlns:wne="http://schemas.microsoft.com/office/word/2006/wordml" xmlns:wps="http://schemas.microsoft.com/office/word/2010/wordprocessingShape" mc:Ignorable="w14 w15 w16se w16cid w16 w16cex w16sdtdh w16sdtfl w16du wp14">
   <w:abstractNum w:abstractNumId="0" w15:restartNumberingAfterBreak="0">
     <w:nsid w:val="7B8A2DD8"/>
     <w:multiLevelType w:val="multilevel"/>
@@ -1603,7 +1429,7 @@
 </file>
 
 <file path=word/styles.xml><?xml version="1.0" encoding="utf-8"?>
-<w:styles xmlns:mc="http://schemas.openxmlformats.org/markup-compatibility/2006" xmlns:r="http://schemas.openxmlformats.org/officeDocument/2006/relationships" xmlns:w="http://schemas.openxmlformats.org/wordprocessingml/2006/main" xmlns:w14="http://schemas.microsoft.com/office/word/2010/wordml" xmlns:w15="http://schemas.microsoft.com/office/word/2012/wordml" xmlns:w16cex="http://schemas.microsoft.com/office/word/2018/wordml/cex" xmlns:w16cid="http://schemas.microsoft.com/office/word/2016/wordml/cid" xmlns:w16="http://schemas.microsoft.com/office/word/2018/wordml" xmlns:w16sdtdh="http://schemas.microsoft.com/office/word/2020/wordml/sdtdatahash" xmlns:w16se="http://schemas.microsoft.com/office/word/2015/wordml/symex" mc:Ignorable="w14 w15 w16se w16cid w16 w16cex w16sdtdh">
+<w:styles xmlns:mc="http://schemas.openxmlformats.org/markup-compatibility/2006" xmlns:r="http://schemas.openxmlformats.org/officeDocument/2006/relationships" xmlns:w="http://schemas.openxmlformats.org/wordprocessingml/2006/main" xmlns:w14="http://schemas.microsoft.com/office/word/2010/wordml" xmlns:w15="http://schemas.microsoft.com/office/word/2012/wordml" xmlns:w16cex="http://schemas.microsoft.com/office/word/2018/wordml/cex" xmlns:w16cid="http://schemas.microsoft.com/office/word/2016/wordml/cid" xmlns:w16="http://schemas.microsoft.com/office/word/2018/wordml" xmlns:w16du="http://schemas.microsoft.com/office/word/2023/wordml/word16du" xmlns:w16sdtdh="http://schemas.microsoft.com/office/word/2020/wordml/sdtdatahash" xmlns:w16sdtfl="http://schemas.microsoft.com/office/word/2024/wordml/sdtformatlock" xmlns:w16se="http://schemas.microsoft.com/office/word/2015/wordml/symex" mc:Ignorable="w14 w15 w16se w16cid w16 w16cex w16sdtdh w16sdtfl w16du">
   <w:docDefaults>
     <w:rPrDefault>
       <w:rPr>

</xml_diff>